<commit_message>
Documentation relue et à jours
</commit_message>
<xml_diff>
--- a/docs/FlappyBird_DocumentationTechnique.docx
+++ b/docs/FlappyBird_DocumentationTechnique.docx
@@ -877,7 +877,7 @@
           <w:r>
             <w:fldChar w:fldCharType="separate"/>
           </w:r>
-          <w:hyperlink w:anchor="_Toc55470734" w:history="1">
+          <w:hyperlink w:anchor="_Toc56675179" w:history="1">
             <w:r>
               <w:rPr>
                 <w:rStyle w:val="Lienhypertexte"/>
@@ -920,7 +920,7 @@
                 <w:noProof/>
                 <w:webHidden/>
               </w:rPr>
-              <w:instrText xml:space="preserve"> PAGEREF _Toc55470734 \h </w:instrText>
+              <w:instrText xml:space="preserve"> PAGEREF _Toc56675179 \h </w:instrText>
             </w:r>
             <w:r>
               <w:rPr>
@@ -965,7 +965,7 @@
               <w:lang w:eastAsia="fr-CH"/>
             </w:rPr>
           </w:pPr>
-          <w:hyperlink w:anchor="_Toc55470735" w:history="1">
+          <w:hyperlink w:anchor="_Toc56675180" w:history="1">
             <w:r>
               <w:rPr>
                 <w:rStyle w:val="Lienhypertexte"/>
@@ -1008,7 +1008,7 @@
                 <w:noProof/>
                 <w:webHidden/>
               </w:rPr>
-              <w:instrText xml:space="preserve"> PAGEREF _Toc55470735 \h </w:instrText>
+              <w:instrText xml:space="preserve"> PAGEREF _Toc56675180 \h </w:instrText>
             </w:r>
             <w:r>
               <w:rPr>
@@ -1053,7 +1053,7 @@
               <w:lang w:eastAsia="fr-CH"/>
             </w:rPr>
           </w:pPr>
-          <w:hyperlink w:anchor="_Toc55470736" w:history="1">
+          <w:hyperlink w:anchor="_Toc56675181" w:history="1">
             <w:r>
               <w:rPr>
                 <w:rStyle w:val="Lienhypertexte"/>
@@ -1096,7 +1096,7 @@
                 <w:noProof/>
                 <w:webHidden/>
               </w:rPr>
-              <w:instrText xml:space="preserve"> PAGEREF _Toc55470736 \h </w:instrText>
+              <w:instrText xml:space="preserve"> PAGEREF _Toc56675181 \h </w:instrText>
             </w:r>
             <w:r>
               <w:rPr>
@@ -1141,7 +1141,7 @@
               <w:lang w:eastAsia="fr-CH"/>
             </w:rPr>
           </w:pPr>
-          <w:hyperlink w:anchor="_Toc55470737" w:history="1">
+          <w:hyperlink w:anchor="_Toc56675182" w:history="1">
             <w:r>
               <w:rPr>
                 <w:rStyle w:val="Lienhypertexte"/>
@@ -1184,7 +1184,7 @@
                 <w:noProof/>
                 <w:webHidden/>
               </w:rPr>
-              <w:instrText xml:space="preserve"> PAGEREF _Toc55470737 \h </w:instrText>
+              <w:instrText xml:space="preserve"> PAGEREF _Toc56675182 \h </w:instrText>
             </w:r>
             <w:r>
               <w:rPr>
@@ -1229,7 +1229,7 @@
               <w:lang w:eastAsia="fr-CH"/>
             </w:rPr>
           </w:pPr>
-          <w:hyperlink w:anchor="_Toc55470738" w:history="1">
+          <w:hyperlink w:anchor="_Toc56675183" w:history="1">
             <w:r>
               <w:rPr>
                 <w:rStyle w:val="Lienhypertexte"/>
@@ -1272,7 +1272,7 @@
                 <w:noProof/>
                 <w:webHidden/>
               </w:rPr>
-              <w:instrText xml:space="preserve"> PAGEREF _Toc55470738 \h </w:instrText>
+              <w:instrText xml:space="preserve"> PAGEREF _Toc56675183 \h </w:instrText>
             </w:r>
             <w:r>
               <w:rPr>
@@ -1292,7 +1292,7 @@
                 <w:noProof/>
                 <w:webHidden/>
               </w:rPr>
-              <w:t>2</w:t>
+              <w:t>3</w:t>
             </w:r>
             <w:r>
               <w:rPr>
@@ -1305,9 +1305,9 @@
         </w:p>
         <w:p>
           <w:pPr>
-            <w:pStyle w:val="TM1"/>
+            <w:pStyle w:val="TM2"/>
             <w:tabs>
-              <w:tab w:val="left" w:pos="440"/>
+              <w:tab w:val="left" w:pos="880"/>
               <w:tab w:val="right" w:leader="dot" w:pos="9062"/>
             </w:tabs>
             <w:rPr>
@@ -1317,13 +1317,13 @@
               <w:lang w:eastAsia="fr-CH"/>
             </w:rPr>
           </w:pPr>
-          <w:hyperlink w:anchor="_Toc55470739" w:history="1">
+          <w:hyperlink w:anchor="_Toc56675184" w:history="1">
             <w:r>
               <w:rPr>
                 <w:rStyle w:val="Lienhypertexte"/>
                 <w:noProof/>
               </w:rPr>
-              <w:t>4.</w:t>
+              <w:t>3.3</w:t>
             </w:r>
             <w:r>
               <w:rPr>
@@ -1339,6 +1339,346 @@
                 <w:rStyle w:val="Lienhypertexte"/>
                 <w:noProof/>
               </w:rPr>
+              <w:t>Gestion des tuyaux</w:t>
+            </w:r>
+            <w:r>
+              <w:rPr>
+                <w:noProof/>
+                <w:webHidden/>
+              </w:rPr>
+              <w:tab/>
+            </w:r>
+            <w:r>
+              <w:rPr>
+                <w:noProof/>
+                <w:webHidden/>
+              </w:rPr>
+              <w:fldChar w:fldCharType="begin"/>
+            </w:r>
+            <w:r>
+              <w:rPr>
+                <w:noProof/>
+                <w:webHidden/>
+              </w:rPr>
+              <w:instrText xml:space="preserve"> PAGEREF _Toc56675184 \h </w:instrText>
+            </w:r>
+            <w:r>
+              <w:rPr>
+                <w:noProof/>
+                <w:webHidden/>
+              </w:rPr>
+            </w:r>
+            <w:r>
+              <w:rPr>
+                <w:noProof/>
+                <w:webHidden/>
+              </w:rPr>
+              <w:fldChar w:fldCharType="separate"/>
+            </w:r>
+            <w:r>
+              <w:rPr>
+                <w:noProof/>
+                <w:webHidden/>
+              </w:rPr>
+              <w:t>3</w:t>
+            </w:r>
+            <w:r>
+              <w:rPr>
+                <w:noProof/>
+                <w:webHidden/>
+              </w:rPr>
+              <w:fldChar w:fldCharType="end"/>
+            </w:r>
+          </w:hyperlink>
+        </w:p>
+        <w:p>
+          <w:pPr>
+            <w:pStyle w:val="TM2"/>
+            <w:tabs>
+              <w:tab w:val="left" w:pos="880"/>
+              <w:tab w:val="right" w:leader="dot" w:pos="9062"/>
+            </w:tabs>
+            <w:rPr>
+              <w:rFonts w:asciiTheme="minorHAnsi" w:eastAsiaTheme="minorEastAsia" w:hAnsiTheme="minorHAnsi"/>
+              <w:noProof/>
+              <w:sz w:val="22"/>
+              <w:lang w:eastAsia="fr-CH"/>
+            </w:rPr>
+          </w:pPr>
+          <w:hyperlink w:anchor="_Toc56675185" w:history="1">
+            <w:r>
+              <w:rPr>
+                <w:rStyle w:val="Lienhypertexte"/>
+                <w:noProof/>
+              </w:rPr>
+              <w:t>3.4</w:t>
+            </w:r>
+            <w:r>
+              <w:rPr>
+                <w:rFonts w:asciiTheme="minorHAnsi" w:eastAsiaTheme="minorEastAsia" w:hAnsiTheme="minorHAnsi"/>
+                <w:noProof/>
+                <w:sz w:val="22"/>
+                <w:lang w:eastAsia="fr-CH"/>
+              </w:rPr>
+              <w:tab/>
+            </w:r>
+            <w:r>
+              <w:rPr>
+                <w:rStyle w:val="Lienhypertexte"/>
+                <w:noProof/>
+              </w:rPr>
+              <w:t>Gestion du temps et des frames</w:t>
+            </w:r>
+            <w:r>
+              <w:rPr>
+                <w:noProof/>
+                <w:webHidden/>
+              </w:rPr>
+              <w:tab/>
+            </w:r>
+            <w:r>
+              <w:rPr>
+                <w:noProof/>
+                <w:webHidden/>
+              </w:rPr>
+              <w:fldChar w:fldCharType="begin"/>
+            </w:r>
+            <w:r>
+              <w:rPr>
+                <w:noProof/>
+                <w:webHidden/>
+              </w:rPr>
+              <w:instrText xml:space="preserve"> PAGEREF _Toc56675185 \h </w:instrText>
+            </w:r>
+            <w:r>
+              <w:rPr>
+                <w:noProof/>
+                <w:webHidden/>
+              </w:rPr>
+            </w:r>
+            <w:r>
+              <w:rPr>
+                <w:noProof/>
+                <w:webHidden/>
+              </w:rPr>
+              <w:fldChar w:fldCharType="separate"/>
+            </w:r>
+            <w:r>
+              <w:rPr>
+                <w:noProof/>
+                <w:webHidden/>
+              </w:rPr>
+              <w:t>4</w:t>
+            </w:r>
+            <w:r>
+              <w:rPr>
+                <w:noProof/>
+                <w:webHidden/>
+              </w:rPr>
+              <w:fldChar w:fldCharType="end"/>
+            </w:r>
+          </w:hyperlink>
+        </w:p>
+        <w:p>
+          <w:pPr>
+            <w:pStyle w:val="TM3"/>
+            <w:tabs>
+              <w:tab w:val="left" w:pos="1320"/>
+              <w:tab w:val="right" w:leader="dot" w:pos="9062"/>
+            </w:tabs>
+            <w:rPr>
+              <w:noProof/>
+            </w:rPr>
+          </w:pPr>
+          <w:hyperlink w:anchor="_Toc56675186" w:history="1">
+            <w:r>
+              <w:rPr>
+                <w:rStyle w:val="Lienhypertexte"/>
+                <w:noProof/>
+              </w:rPr>
+              <w:t>3.4.1</w:t>
+            </w:r>
+            <w:r>
+              <w:rPr>
+                <w:noProof/>
+              </w:rPr>
+              <w:tab/>
+            </w:r>
+            <w:r>
+              <w:rPr>
+                <w:rStyle w:val="Lienhypertexte"/>
+                <w:noProof/>
+              </w:rPr>
+              <w:t>Création</w:t>
+            </w:r>
+            <w:r>
+              <w:rPr>
+                <w:noProof/>
+                <w:webHidden/>
+              </w:rPr>
+              <w:tab/>
+            </w:r>
+            <w:r>
+              <w:rPr>
+                <w:noProof/>
+                <w:webHidden/>
+              </w:rPr>
+              <w:fldChar w:fldCharType="begin"/>
+            </w:r>
+            <w:r>
+              <w:rPr>
+                <w:noProof/>
+                <w:webHidden/>
+              </w:rPr>
+              <w:instrText xml:space="preserve"> PAGEREF _Toc56675186 \h </w:instrText>
+            </w:r>
+            <w:r>
+              <w:rPr>
+                <w:noProof/>
+                <w:webHidden/>
+              </w:rPr>
+            </w:r>
+            <w:r>
+              <w:rPr>
+                <w:noProof/>
+                <w:webHidden/>
+              </w:rPr>
+              <w:fldChar w:fldCharType="separate"/>
+            </w:r>
+            <w:r>
+              <w:rPr>
+                <w:noProof/>
+                <w:webHidden/>
+              </w:rPr>
+              <w:t>4</w:t>
+            </w:r>
+            <w:r>
+              <w:rPr>
+                <w:noProof/>
+                <w:webHidden/>
+              </w:rPr>
+              <w:fldChar w:fldCharType="end"/>
+            </w:r>
+          </w:hyperlink>
+        </w:p>
+        <w:p>
+          <w:pPr>
+            <w:pStyle w:val="TM3"/>
+            <w:tabs>
+              <w:tab w:val="left" w:pos="1320"/>
+              <w:tab w:val="right" w:leader="dot" w:pos="9062"/>
+            </w:tabs>
+            <w:rPr>
+              <w:noProof/>
+            </w:rPr>
+          </w:pPr>
+          <w:hyperlink w:anchor="_Toc56675187" w:history="1">
+            <w:r>
+              <w:rPr>
+                <w:rStyle w:val="Lienhypertexte"/>
+                <w:noProof/>
+              </w:rPr>
+              <w:t>3.4.2</w:t>
+            </w:r>
+            <w:r>
+              <w:rPr>
+                <w:noProof/>
+              </w:rPr>
+              <w:tab/>
+            </w:r>
+            <w:r>
+              <w:rPr>
+                <w:rStyle w:val="Lienhypertexte"/>
+                <w:noProof/>
+              </w:rPr>
+              <w:t>Gestion</w:t>
+            </w:r>
+            <w:r>
+              <w:rPr>
+                <w:noProof/>
+                <w:webHidden/>
+              </w:rPr>
+              <w:tab/>
+            </w:r>
+            <w:r>
+              <w:rPr>
+                <w:noProof/>
+                <w:webHidden/>
+              </w:rPr>
+              <w:fldChar w:fldCharType="begin"/>
+            </w:r>
+            <w:r>
+              <w:rPr>
+                <w:noProof/>
+                <w:webHidden/>
+              </w:rPr>
+              <w:instrText xml:space="preserve"> PAGEREF _Toc56675187 \h </w:instrText>
+            </w:r>
+            <w:r>
+              <w:rPr>
+                <w:noProof/>
+                <w:webHidden/>
+              </w:rPr>
+            </w:r>
+            <w:r>
+              <w:rPr>
+                <w:noProof/>
+                <w:webHidden/>
+              </w:rPr>
+              <w:fldChar w:fldCharType="separate"/>
+            </w:r>
+            <w:r>
+              <w:rPr>
+                <w:noProof/>
+                <w:webHidden/>
+              </w:rPr>
+              <w:t>4</w:t>
+            </w:r>
+            <w:r>
+              <w:rPr>
+                <w:noProof/>
+                <w:webHidden/>
+              </w:rPr>
+              <w:fldChar w:fldCharType="end"/>
+            </w:r>
+          </w:hyperlink>
+        </w:p>
+        <w:p>
+          <w:pPr>
+            <w:pStyle w:val="TM1"/>
+            <w:tabs>
+              <w:tab w:val="left" w:pos="480"/>
+              <w:tab w:val="right" w:leader="dot" w:pos="9062"/>
+            </w:tabs>
+            <w:rPr>
+              <w:rFonts w:asciiTheme="minorHAnsi" w:eastAsiaTheme="minorEastAsia" w:hAnsiTheme="minorHAnsi"/>
+              <w:noProof/>
+              <w:sz w:val="22"/>
+              <w:lang w:eastAsia="fr-CH"/>
+            </w:rPr>
+          </w:pPr>
+          <w:hyperlink w:anchor="_Toc56675188" w:history="1">
+            <w:r>
+              <w:rPr>
+                <w:rStyle w:val="Lienhypertexte"/>
+                <w:noProof/>
+              </w:rPr>
+              <w:t>4.</w:t>
+            </w:r>
+            <w:r>
+              <w:rPr>
+                <w:rFonts w:asciiTheme="minorHAnsi" w:eastAsiaTheme="minorEastAsia" w:hAnsiTheme="minorHAnsi"/>
+                <w:noProof/>
+                <w:sz w:val="22"/>
+                <w:lang w:eastAsia="fr-CH"/>
+              </w:rPr>
+              <w:tab/>
+            </w:r>
+            <w:r>
+              <w:rPr>
+                <w:rStyle w:val="Lienhypertexte"/>
+                <w:noProof/>
+              </w:rPr>
               <w:t>Sources</w:t>
             </w:r>
             <w:r>
@@ -1360,7 +1700,7 @@
                 <w:noProof/>
                 <w:webHidden/>
               </w:rPr>
-              <w:instrText xml:space="preserve"> PAGEREF _Toc55470739 \h </w:instrText>
+              <w:instrText xml:space="preserve"> PAGEREF _Toc56675188 \h </w:instrText>
             </w:r>
             <w:r>
               <w:rPr>
@@ -1380,7 +1720,7 @@
                 <w:noProof/>
                 <w:webHidden/>
               </w:rPr>
-              <w:t>3</w:t>
+              <w:t>5</w:t>
             </w:r>
             <w:r>
               <w:rPr>
@@ -1410,12 +1750,8 @@
           <w:szCs w:val="24"/>
         </w:rPr>
         <w:sectPr>
-          <w:headerReference w:type="even" r:id="rId10"/>
-          <w:headerReference w:type="default" r:id="rId11"/>
-          <w:footerReference w:type="even" r:id="rId12"/>
-          <w:footerReference w:type="default" r:id="rId13"/>
-          <w:headerReference w:type="first" r:id="rId14"/>
-          <w:footerReference w:type="first" r:id="rId15"/>
+          <w:footerReference w:type="default" r:id="rId10"/>
+          <w:footerReference w:type="first" r:id="rId11"/>
           <w:pgSz w:w="11906" w:h="16838"/>
           <w:pgMar w:top="1417" w:right="1417" w:bottom="1417" w:left="1417" w:header="708" w:footer="708" w:gutter="0"/>
           <w:pgNumType w:start="0"/>
@@ -1428,7 +1764,7 @@
       <w:pPr>
         <w:pStyle w:val="Titre1"/>
       </w:pPr>
-      <w:bookmarkStart w:id="0" w:name="_Toc55470734"/>
+      <w:bookmarkStart w:id="0" w:name="_Toc56675179"/>
       <w:r>
         <w:t>Description du projet</w:t>
       </w:r>
@@ -1478,7 +1814,7 @@
                     <pic:cNvPicPr/>
                   </pic:nvPicPr>
                   <pic:blipFill>
-                    <a:blip r:embed="rId16">
+                    <a:blip r:embed="rId12">
                       <a:extLst>
                         <a:ext uri="{28A0092B-C50C-407E-A947-70E740481C1C}">
                           <a14:useLocalDpi xmlns:a14="http://schemas.microsoft.com/office/drawing/2010/main" val="0"/>
@@ -1509,7 +1845,7 @@
       <w:pPr>
         <w:pStyle w:val="Titre1"/>
       </w:pPr>
-      <w:bookmarkStart w:id="1" w:name="_Toc55470735"/>
+      <w:bookmarkStart w:id="1" w:name="_Toc56675180"/>
       <w:r>
         <w:t>Convention de nommage</w:t>
       </w:r>
@@ -1535,7 +1871,7 @@
       <w:pPr>
         <w:pStyle w:val="Titre1"/>
       </w:pPr>
-      <w:bookmarkStart w:id="2" w:name="_Toc55470736"/>
+      <w:bookmarkStart w:id="2" w:name="_Toc56675181"/>
       <w:r>
         <w:t>Explications supplémentaires</w:t>
       </w:r>
@@ -1567,7 +1903,7 @@
       <w:pPr>
         <w:pStyle w:val="Titre2"/>
       </w:pPr>
-      <w:bookmarkStart w:id="3" w:name="_Toc55470737"/>
+      <w:bookmarkStart w:id="3" w:name="_Toc56675182"/>
       <w:r>
         <w:t>Les « fausses scènes »</w:t>
       </w:r>
@@ -1945,7 +2281,7 @@
       <w:pPr>
         <w:pStyle w:val="Titre2"/>
       </w:pPr>
-      <w:bookmarkStart w:id="4" w:name="_Toc55470738"/>
+      <w:bookmarkStart w:id="4" w:name="_Toc56675183"/>
       <w:r>
         <w:t>CSS</w:t>
       </w:r>
@@ -2419,9 +2755,11 @@
       <w:pPr>
         <w:pStyle w:val="Titre2"/>
       </w:pPr>
+      <w:bookmarkStart w:id="5" w:name="_Toc56675184"/>
       <w:r>
         <w:t>Gestion des tuyaux</w:t>
       </w:r>
+      <w:bookmarkEnd w:id="5"/>
     </w:p>
     <w:p>
       <w:r>
@@ -2495,9 +2833,11 @@
       <w:pPr>
         <w:pStyle w:val="Titre2"/>
       </w:pPr>
+      <w:bookmarkStart w:id="6" w:name="_Toc56675185"/>
       <w:r>
         <w:t>Gestion du temps et des frames</w:t>
       </w:r>
+      <w:bookmarkEnd w:id="6"/>
     </w:p>
     <w:p>
       <w:pPr>
@@ -2512,9 +2852,11 @@
       <w:pPr>
         <w:pStyle w:val="Titre3"/>
       </w:pPr>
+      <w:bookmarkStart w:id="7" w:name="_Toc56675186"/>
       <w:r>
         <w:t>Création</w:t>
       </w:r>
+      <w:bookmarkEnd w:id="7"/>
     </w:p>
     <w:p>
       <w:r>
@@ -3021,9 +3363,11 @@
       <w:pPr>
         <w:pStyle w:val="Titre3"/>
       </w:pPr>
+      <w:bookmarkStart w:id="8" w:name="_Toc56675187"/>
       <w:r>
         <w:t>Gestion</w:t>
       </w:r>
+      <w:bookmarkEnd w:id="8"/>
     </w:p>
     <w:p>
       <w:r>
@@ -3260,11 +3604,11 @@
       <w:pPr>
         <w:pStyle w:val="Titre1"/>
       </w:pPr>
-      <w:bookmarkStart w:id="5" w:name="_Toc55470739"/>
+      <w:bookmarkStart w:id="9" w:name="_Toc56675188"/>
       <w:r>
         <w:t>Sources</w:t>
       </w:r>
-      <w:bookmarkEnd w:id="5"/>
+      <w:bookmarkEnd w:id="9"/>
     </w:p>
     <w:p>
       <w:pPr>
@@ -3283,7 +3627,7 @@
         </w:rPr>
         <w:t xml:space="preserve">Gluon : </w:t>
       </w:r>
-      <w:hyperlink r:id="rId17" w:history="1">
+      <w:hyperlink r:id="rId13" w:history="1">
         <w:r>
           <w:rPr>
             <w:rStyle w:val="Lienhypertexte"/>
@@ -3311,7 +3655,7 @@
         </w:rPr>
         <w:t xml:space="preserve">Classe Rectangle : </w:t>
       </w:r>
-      <w:hyperlink r:id="rId18" w:history="1">
+      <w:hyperlink r:id="rId14" w:history="1">
         <w:r>
           <w:rPr>
             <w:rStyle w:val="Lienhypertexte"/>
@@ -3339,7 +3683,7 @@
         </w:rPr>
         <w:t xml:space="preserve">Détection des touches : </w:t>
       </w:r>
-      <w:hyperlink r:id="rId19" w:history="1">
+      <w:hyperlink r:id="rId15" w:history="1">
         <w:r>
           <w:rPr>
             <w:rStyle w:val="Lienhypertexte"/>
@@ -3381,7 +3725,7 @@
         </w:rPr>
         <w:t xml:space="preserve"> : </w:t>
       </w:r>
-      <w:hyperlink r:id="rId20" w:tgtFrame="_blank" w:tooltip="https://stackoverflow.com/questions/50337303/how-do-i-change-the-speed-of-an-animationtimer-in-javafx" w:history="1">
+      <w:hyperlink r:id="rId16" w:tgtFrame="_blank" w:tooltip="https://stackoverflow.com/questions/50337303/how-do-i-change-the-speed-of-an-animationtimer-in-javafx" w:history="1">
         <w:r>
           <w:rPr>
             <w:rStyle w:val="Lienhypertexte"/>
@@ -3424,7 +3768,7 @@
         </w:rPr>
         <w:t xml:space="preserve"> : </w:t>
       </w:r>
-      <w:hyperlink r:id="rId21" w:anchor=":~:text=You%20can%20change%20the%20font,scene" w:history="1">
+      <w:hyperlink r:id="rId17" w:anchor=":~:text=You%20can%20change%20the%20font,scene" w:history="1">
         <w:r>
           <w:rPr>
             <w:rStyle w:val="Lienhypertexte"/>
@@ -3460,9 +3804,9 @@
       </w:r>
     </w:p>
     <w:sectPr>
-      <w:headerReference w:type="default" r:id="rId22"/>
-      <w:footerReference w:type="default" r:id="rId23"/>
-      <w:headerReference w:type="first" r:id="rId24"/>
+      <w:headerReference w:type="default" r:id="rId18"/>
+      <w:footerReference w:type="default" r:id="rId19"/>
+      <w:headerReference w:type="first" r:id="rId20"/>
       <w:pgSz w:w="11906" w:h="16838"/>
       <w:pgMar w:top="1417" w:right="1417" w:bottom="1417" w:left="1417" w:header="708" w:footer="708" w:gutter="0"/>
       <w:pgNumType w:start="1"/>
@@ -3499,16 +3843,6 @@
 </file>
 
 <file path=word/footer1.xml><?xml version="1.0" encoding="utf-8"?>
-<w:ftr xmlns:wpc="http://schemas.microsoft.com/office/word/2010/wordprocessingCanvas" xmlns:cx="http://schemas.microsoft.com/office/drawing/2014/chartex" xmlns:cx1="http://schemas.microsoft.com/office/drawing/2015/9/8/chartex" xmlns:cx2="http://schemas.microsoft.com/office/drawing/2015/10/21/chartex" xmlns:cx3="http://schemas.microsoft.com/office/drawing/2016/5/9/chartex" xmlns:cx4="http://schemas.microsoft.com/office/drawing/2016/5/10/chartex" xmlns:cx5="http://schemas.microsoft.com/office/drawing/2016/5/11/chartex" xmlns:cx6="http://schemas.microsoft.com/office/drawing/2016/5/12/chartex" xmlns:cx7="http://schemas.microsoft.com/office/drawing/2016/5/13/chartex" xmlns:cx8="http://schemas.microsoft.com/office/drawing/2016/5/14/chartex" xmlns:mc="http://schemas.openxmlformats.org/markup-compatibility/2006" xmlns:aink="http://schemas.microsoft.com/office/drawing/2016/ink" xmlns:am3d="http://schemas.microsoft.com/office/drawing/2017/model3d" xmlns:o="urn:schemas-microsoft-com:office:office" xmlns:r="http://schemas.openxmlformats.org/officeDocument/2006/relationships" xmlns:m="http://schemas.openxmlformats.org/officeDocument/2006/math" xmlns:v="urn:schemas-microsoft-com:vml" xmlns:wp14="http://schemas.microsoft.com/office/word/2010/wordprocessingDrawing" xmlns:wp="http://schemas.openxmlformats.org/drawingml/2006/wordprocessingDrawing" xmlns:w10="urn:schemas-microsoft-com:office:word" xmlns:w="http://schemas.openxmlformats.org/wordprocessingml/2006/main" xmlns:w14="http://schemas.microsoft.com/office/word/2010/wordml" xmlns:w15="http://schemas.microsoft.com/office/word/2012/wordml" xmlns:w16cex="http://schemas.microsoft.com/office/word/2018/wordml/cex" xmlns:w16cid="http://schemas.microsoft.com/office/word/2016/wordml/cid" xmlns:w16="http://schemas.microsoft.com/office/word/2018/wordml" xmlns:w16se="http://schemas.microsoft.com/office/word/2015/wordml/symex" xmlns:wpg="http://schemas.microsoft.com/office/word/2010/wordprocessingGroup" xmlns:wpi="http://schemas.microsoft.com/office/word/2010/wordprocessingInk" xmlns:wne="http://schemas.microsoft.com/office/word/2006/wordml" xmlns:wps="http://schemas.microsoft.com/office/word/2010/wordprocessingShape" mc:Ignorable="w14 w15 w16se w16cid w16 w16cex wp14">
-  <w:p>
-    <w:pPr>
-      <w:pStyle w:val="Pieddepage"/>
-    </w:pPr>
-  </w:p>
-</w:ftr>
-</file>
-
-<file path=word/footer2.xml><?xml version="1.0" encoding="utf-8"?>
 <w:ftr xmlns:wpc="http://schemas.microsoft.com/office/word/2010/wordprocessingCanvas" xmlns:cx="http://schemas.microsoft.com/office/drawing/2014/chartex" xmlns:cx1="http://schemas.microsoft.com/office/drawing/2015/9/8/chartex" xmlns:cx2="http://schemas.microsoft.com/office/drawing/2015/10/21/chartex" xmlns:cx3="http://schemas.microsoft.com/office/drawing/2016/5/9/chartex" xmlns:cx4="http://schemas.microsoft.com/office/drawing/2016/5/10/chartex" xmlns:cx5="http://schemas.microsoft.com/office/drawing/2016/5/11/chartex" xmlns:cx6="http://schemas.microsoft.com/office/drawing/2016/5/12/chartex" xmlns:cx7="http://schemas.microsoft.com/office/drawing/2016/5/13/chartex" xmlns:cx8="http://schemas.microsoft.com/office/drawing/2016/5/14/chartex" xmlns:mc="http://schemas.openxmlformats.org/markup-compatibility/2006" xmlns:aink="http://schemas.microsoft.com/office/drawing/2016/ink" xmlns:am3d="http://schemas.microsoft.com/office/drawing/2017/model3d" xmlns:o="urn:schemas-microsoft-com:office:office" xmlns:r="http://schemas.openxmlformats.org/officeDocument/2006/relationships" xmlns:m="http://schemas.openxmlformats.org/officeDocument/2006/math" xmlns:v="urn:schemas-microsoft-com:vml" xmlns:wp14="http://schemas.microsoft.com/office/word/2010/wordprocessingDrawing" xmlns:wp="http://schemas.openxmlformats.org/drawingml/2006/wordprocessingDrawing" xmlns:w10="urn:schemas-microsoft-com:office:word" xmlns:w="http://schemas.openxmlformats.org/wordprocessingml/2006/main" xmlns:w14="http://schemas.microsoft.com/office/word/2010/wordml" xmlns:w15="http://schemas.microsoft.com/office/word/2012/wordml" xmlns:w16cex="http://schemas.microsoft.com/office/word/2018/wordml/cex" xmlns:w16cid="http://schemas.microsoft.com/office/word/2016/wordml/cid" xmlns:w16="http://schemas.microsoft.com/office/word/2018/wordml" xmlns:w16se="http://schemas.microsoft.com/office/word/2015/wordml/symex" xmlns:wpg="http://schemas.microsoft.com/office/word/2010/wordprocessingGroup" xmlns:wpi="http://schemas.microsoft.com/office/word/2010/wordprocessingInk" xmlns:wne="http://schemas.microsoft.com/office/word/2006/wordml" xmlns:wps="http://schemas.microsoft.com/office/word/2010/wordprocessingShape" mc:Ignorable="w14 w15 w16se w16cid w16 w16cex wp14">
   <w:p>
     <w:pPr>
@@ -3530,7 +3864,7 @@
 </w:ftr>
 </file>
 
-<file path=word/footer3.xml><?xml version="1.0" encoding="utf-8"?>
+<file path=word/footer2.xml><?xml version="1.0" encoding="utf-8"?>
 <w:ftr xmlns:wpc="http://schemas.microsoft.com/office/word/2010/wordprocessingCanvas" xmlns:cx="http://schemas.microsoft.com/office/drawing/2014/chartex" xmlns:cx1="http://schemas.microsoft.com/office/drawing/2015/9/8/chartex" xmlns:cx2="http://schemas.microsoft.com/office/drawing/2015/10/21/chartex" xmlns:cx3="http://schemas.microsoft.com/office/drawing/2016/5/9/chartex" xmlns:cx4="http://schemas.microsoft.com/office/drawing/2016/5/10/chartex" xmlns:cx5="http://schemas.microsoft.com/office/drawing/2016/5/11/chartex" xmlns:cx6="http://schemas.microsoft.com/office/drawing/2016/5/12/chartex" xmlns:cx7="http://schemas.microsoft.com/office/drawing/2016/5/13/chartex" xmlns:cx8="http://schemas.microsoft.com/office/drawing/2016/5/14/chartex" xmlns:mc="http://schemas.openxmlformats.org/markup-compatibility/2006" xmlns:aink="http://schemas.microsoft.com/office/drawing/2016/ink" xmlns:am3d="http://schemas.microsoft.com/office/drawing/2017/model3d" xmlns:o="urn:schemas-microsoft-com:office:office" xmlns:r="http://schemas.openxmlformats.org/officeDocument/2006/relationships" xmlns:m="http://schemas.openxmlformats.org/officeDocument/2006/math" xmlns:v="urn:schemas-microsoft-com:vml" xmlns:wp14="http://schemas.microsoft.com/office/word/2010/wordprocessingDrawing" xmlns:wp="http://schemas.openxmlformats.org/drawingml/2006/wordprocessingDrawing" xmlns:w10="urn:schemas-microsoft-com:office:word" xmlns:w="http://schemas.openxmlformats.org/wordprocessingml/2006/main" xmlns:w14="http://schemas.microsoft.com/office/word/2010/wordml" xmlns:w15="http://schemas.microsoft.com/office/word/2012/wordml" xmlns:w16cex="http://schemas.microsoft.com/office/word/2018/wordml/cex" xmlns:w16cid="http://schemas.microsoft.com/office/word/2016/wordml/cid" xmlns:w16="http://schemas.microsoft.com/office/word/2018/wordml" xmlns:w16se="http://schemas.microsoft.com/office/word/2015/wordml/symex" xmlns:wpg="http://schemas.microsoft.com/office/word/2010/wordprocessingGroup" xmlns:wpi="http://schemas.microsoft.com/office/word/2010/wordprocessingInk" xmlns:wne="http://schemas.microsoft.com/office/word/2006/wordml" xmlns:wps="http://schemas.microsoft.com/office/word/2010/wordprocessingShape" mc:Ignorable="w14 w15 w16se w16cid w16 w16cex wp14">
   <w:p>
     <w:pPr>
@@ -3564,7 +3898,7 @@
 </w:ftr>
 </file>
 
-<file path=word/footer4.xml><?xml version="1.0" encoding="utf-8"?>
+<file path=word/footer3.xml><?xml version="1.0" encoding="utf-8"?>
 <w:ftr xmlns:wpc="http://schemas.microsoft.com/office/word/2010/wordprocessingCanvas" xmlns:cx="http://schemas.microsoft.com/office/drawing/2014/chartex" xmlns:cx1="http://schemas.microsoft.com/office/drawing/2015/9/8/chartex" xmlns:cx2="http://schemas.microsoft.com/office/drawing/2015/10/21/chartex" xmlns:cx3="http://schemas.microsoft.com/office/drawing/2016/5/9/chartex" xmlns:cx4="http://schemas.microsoft.com/office/drawing/2016/5/10/chartex" xmlns:cx5="http://schemas.microsoft.com/office/drawing/2016/5/11/chartex" xmlns:cx6="http://schemas.microsoft.com/office/drawing/2016/5/12/chartex" xmlns:cx7="http://schemas.microsoft.com/office/drawing/2016/5/13/chartex" xmlns:cx8="http://schemas.microsoft.com/office/drawing/2016/5/14/chartex" xmlns:mc="http://schemas.openxmlformats.org/markup-compatibility/2006" xmlns:aink="http://schemas.microsoft.com/office/drawing/2016/ink" xmlns:am3d="http://schemas.microsoft.com/office/drawing/2017/model3d" xmlns:o="urn:schemas-microsoft-com:office:office" xmlns:r="http://schemas.openxmlformats.org/officeDocument/2006/relationships" xmlns:m="http://schemas.openxmlformats.org/officeDocument/2006/math" xmlns:v="urn:schemas-microsoft-com:vml" xmlns:wp14="http://schemas.microsoft.com/office/word/2010/wordprocessingDrawing" xmlns:wp="http://schemas.openxmlformats.org/drawingml/2006/wordprocessingDrawing" xmlns:w10="urn:schemas-microsoft-com:office:word" xmlns:w="http://schemas.openxmlformats.org/wordprocessingml/2006/main" xmlns:w14="http://schemas.microsoft.com/office/word/2010/wordml" xmlns:w15="http://schemas.microsoft.com/office/word/2012/wordml" xmlns:w16cex="http://schemas.microsoft.com/office/word/2018/wordml/cex" xmlns:w16cid="http://schemas.microsoft.com/office/word/2016/wordml/cid" xmlns:w16="http://schemas.microsoft.com/office/word/2018/wordml" xmlns:w16se="http://schemas.microsoft.com/office/word/2015/wordml/symex" xmlns:wpg="http://schemas.microsoft.com/office/word/2010/wordprocessingGroup" xmlns:wpi="http://schemas.microsoft.com/office/word/2010/wordprocessingInk" xmlns:wne="http://schemas.microsoft.com/office/word/2006/wordml" xmlns:wps="http://schemas.microsoft.com/office/word/2010/wordprocessingShape" mc:Ignorable="w14 w15 w16se w16cid w16 w16cex wp14">
   <w:p>
     <w:pPr>
@@ -3677,45 +4011,15 @@
     <w:pPr>
       <w:pStyle w:val="En-tte"/>
     </w:pPr>
-  </w:p>
-</w:hdr>
-</file>
-
-<file path=word/header2.xml><?xml version="1.0" encoding="utf-8"?>
-<w:hdr xmlns:wpc="http://schemas.microsoft.com/office/word/2010/wordprocessingCanvas" xmlns:cx="http://schemas.microsoft.com/office/drawing/2014/chartex" xmlns:cx1="http://schemas.microsoft.com/office/drawing/2015/9/8/chartex" xmlns:cx2="http://schemas.microsoft.com/office/drawing/2015/10/21/chartex" xmlns:cx3="http://schemas.microsoft.com/office/drawing/2016/5/9/chartex" xmlns:cx4="http://schemas.microsoft.com/office/drawing/2016/5/10/chartex" xmlns:cx5="http://schemas.microsoft.com/office/drawing/2016/5/11/chartex" xmlns:cx6="http://schemas.microsoft.com/office/drawing/2016/5/12/chartex" xmlns:cx7="http://schemas.microsoft.com/office/drawing/2016/5/13/chartex" xmlns:cx8="http://schemas.microsoft.com/office/drawing/2016/5/14/chartex" xmlns:mc="http://schemas.openxmlformats.org/markup-compatibility/2006" xmlns:aink="http://schemas.microsoft.com/office/drawing/2016/ink" xmlns:am3d="http://schemas.microsoft.com/office/drawing/2017/model3d" xmlns:o="urn:schemas-microsoft-com:office:office" xmlns:r="http://schemas.openxmlformats.org/officeDocument/2006/relationships" xmlns:m="http://schemas.openxmlformats.org/officeDocument/2006/math" xmlns:v="urn:schemas-microsoft-com:vml" xmlns:wp14="http://schemas.microsoft.com/office/word/2010/wordprocessingDrawing" xmlns:wp="http://schemas.openxmlformats.org/drawingml/2006/wordprocessingDrawing" xmlns:w10="urn:schemas-microsoft-com:office:word" xmlns:w="http://schemas.openxmlformats.org/wordprocessingml/2006/main" xmlns:w14="http://schemas.microsoft.com/office/word/2010/wordml" xmlns:w15="http://schemas.microsoft.com/office/word/2012/wordml" xmlns:w16cex="http://schemas.microsoft.com/office/word/2018/wordml/cex" xmlns:w16cid="http://schemas.microsoft.com/office/word/2016/wordml/cid" xmlns:w16="http://schemas.microsoft.com/office/word/2018/wordml" xmlns:w16se="http://schemas.microsoft.com/office/word/2015/wordml/symex" xmlns:wpg="http://schemas.microsoft.com/office/word/2010/wordprocessingGroup" xmlns:wpi="http://schemas.microsoft.com/office/word/2010/wordprocessingInk" xmlns:wne="http://schemas.microsoft.com/office/word/2006/wordml" xmlns:wps="http://schemas.microsoft.com/office/word/2010/wordprocessingShape" mc:Ignorable="w14 w15 w16se w16cid w16 w16cex wp14">
-  <w:p>
-    <w:pPr>
-      <w:pStyle w:val="En-tte"/>
-    </w:pPr>
-  </w:p>
-</w:hdr>
-</file>
-
-<file path=word/header3.xml><?xml version="1.0" encoding="utf-8"?>
-<w:hdr xmlns:wpc="http://schemas.microsoft.com/office/word/2010/wordprocessingCanvas" xmlns:cx="http://schemas.microsoft.com/office/drawing/2014/chartex" xmlns:cx1="http://schemas.microsoft.com/office/drawing/2015/9/8/chartex" xmlns:cx2="http://schemas.microsoft.com/office/drawing/2015/10/21/chartex" xmlns:cx3="http://schemas.microsoft.com/office/drawing/2016/5/9/chartex" xmlns:cx4="http://schemas.microsoft.com/office/drawing/2016/5/10/chartex" xmlns:cx5="http://schemas.microsoft.com/office/drawing/2016/5/11/chartex" xmlns:cx6="http://schemas.microsoft.com/office/drawing/2016/5/12/chartex" xmlns:cx7="http://schemas.microsoft.com/office/drawing/2016/5/13/chartex" xmlns:cx8="http://schemas.microsoft.com/office/drawing/2016/5/14/chartex" xmlns:mc="http://schemas.openxmlformats.org/markup-compatibility/2006" xmlns:aink="http://schemas.microsoft.com/office/drawing/2016/ink" xmlns:am3d="http://schemas.microsoft.com/office/drawing/2017/model3d" xmlns:o="urn:schemas-microsoft-com:office:office" xmlns:r="http://schemas.openxmlformats.org/officeDocument/2006/relationships" xmlns:m="http://schemas.openxmlformats.org/officeDocument/2006/math" xmlns:v="urn:schemas-microsoft-com:vml" xmlns:wp14="http://schemas.microsoft.com/office/word/2010/wordprocessingDrawing" xmlns:wp="http://schemas.openxmlformats.org/drawingml/2006/wordprocessingDrawing" xmlns:w10="urn:schemas-microsoft-com:office:word" xmlns:w="http://schemas.openxmlformats.org/wordprocessingml/2006/main" xmlns:w14="http://schemas.microsoft.com/office/word/2010/wordml" xmlns:w15="http://schemas.microsoft.com/office/word/2012/wordml" xmlns:w16cex="http://schemas.microsoft.com/office/word/2018/wordml/cex" xmlns:w16cid="http://schemas.microsoft.com/office/word/2016/wordml/cid" xmlns:w16="http://schemas.microsoft.com/office/word/2018/wordml" xmlns:w16se="http://schemas.microsoft.com/office/word/2015/wordml/symex" xmlns:wpg="http://schemas.microsoft.com/office/word/2010/wordprocessingGroup" xmlns:wpi="http://schemas.microsoft.com/office/word/2010/wordprocessingInk" xmlns:wne="http://schemas.microsoft.com/office/word/2006/wordml" xmlns:wps="http://schemas.microsoft.com/office/word/2010/wordprocessingShape" mc:Ignorable="w14 w15 w16se w16cid w16 w16cex wp14">
-  <w:p>
-    <w:pPr>
-      <w:pStyle w:val="En-tte"/>
-    </w:pPr>
-  </w:p>
-</w:hdr>
-</file>
-
-<file path=word/header4.xml><?xml version="1.0" encoding="utf-8"?>
-<w:hdr xmlns:wpc="http://schemas.microsoft.com/office/word/2010/wordprocessingCanvas" xmlns:cx="http://schemas.microsoft.com/office/drawing/2014/chartex" xmlns:cx1="http://schemas.microsoft.com/office/drawing/2015/9/8/chartex" xmlns:cx2="http://schemas.microsoft.com/office/drawing/2015/10/21/chartex" xmlns:cx3="http://schemas.microsoft.com/office/drawing/2016/5/9/chartex" xmlns:cx4="http://schemas.microsoft.com/office/drawing/2016/5/10/chartex" xmlns:cx5="http://schemas.microsoft.com/office/drawing/2016/5/11/chartex" xmlns:cx6="http://schemas.microsoft.com/office/drawing/2016/5/12/chartex" xmlns:cx7="http://schemas.microsoft.com/office/drawing/2016/5/13/chartex" xmlns:cx8="http://schemas.microsoft.com/office/drawing/2016/5/14/chartex" xmlns:mc="http://schemas.openxmlformats.org/markup-compatibility/2006" xmlns:aink="http://schemas.microsoft.com/office/drawing/2016/ink" xmlns:am3d="http://schemas.microsoft.com/office/drawing/2017/model3d" xmlns:o="urn:schemas-microsoft-com:office:office" xmlns:r="http://schemas.openxmlformats.org/officeDocument/2006/relationships" xmlns:m="http://schemas.openxmlformats.org/officeDocument/2006/math" xmlns:v="urn:schemas-microsoft-com:vml" xmlns:wp14="http://schemas.microsoft.com/office/word/2010/wordprocessingDrawing" xmlns:wp="http://schemas.openxmlformats.org/drawingml/2006/wordprocessingDrawing" xmlns:w10="urn:schemas-microsoft-com:office:word" xmlns:w="http://schemas.openxmlformats.org/wordprocessingml/2006/main" xmlns:w14="http://schemas.microsoft.com/office/word/2010/wordml" xmlns:w15="http://schemas.microsoft.com/office/word/2012/wordml" xmlns:w16cex="http://schemas.microsoft.com/office/word/2018/wordml/cex" xmlns:w16cid="http://schemas.microsoft.com/office/word/2016/wordml/cid" xmlns:w16="http://schemas.microsoft.com/office/word/2018/wordml" xmlns:w16se="http://schemas.microsoft.com/office/word/2015/wordml/symex" xmlns:wpg="http://schemas.microsoft.com/office/word/2010/wordprocessingGroup" xmlns:wpi="http://schemas.microsoft.com/office/word/2010/wordprocessingInk" xmlns:wne="http://schemas.microsoft.com/office/word/2006/wordml" xmlns:wps="http://schemas.microsoft.com/office/word/2010/wordprocessingShape" mc:Ignorable="w14 w15 w16se w16cid w16 w16cex wp14">
-  <w:p>
-    <w:pPr>
-      <w:pStyle w:val="En-tte"/>
-    </w:pPr>
     <w:r>
       <w:rPr>
         <w:noProof/>
       </w:rPr>
       <w:drawing>
-        <wp:anchor distT="0" distB="0" distL="114300" distR="114300" simplePos="0" relativeHeight="251658240" behindDoc="1" locked="0" layoutInCell="1" allowOverlap="1" wp14:anchorId="730B0393" wp14:editId="109B9FF0">
+        <wp:anchor distT="0" distB="0" distL="114300" distR="114300" simplePos="0" relativeHeight="251658240" behindDoc="1" locked="0" layoutInCell="1" allowOverlap="1" wp14:anchorId="730B0393" wp14:editId="64F80CA4">
           <wp:simplePos x="0" y="0"/>
           <wp:positionH relativeFrom="column">
-            <wp:posOffset>4670252</wp:posOffset>
+            <wp:posOffset>4668625</wp:posOffset>
           </wp:positionH>
           <wp:positionV relativeFrom="paragraph">
             <wp:posOffset>-173355</wp:posOffset>
@@ -3820,7 +4124,7 @@
 </w:hdr>
 </file>
 
-<file path=word/header5.xml><?xml version="1.0" encoding="utf-8"?>
+<file path=word/header2.xml><?xml version="1.0" encoding="utf-8"?>
 <w:hdr xmlns:wpc="http://schemas.microsoft.com/office/word/2010/wordprocessingCanvas" xmlns:cx="http://schemas.microsoft.com/office/drawing/2014/chartex" xmlns:cx1="http://schemas.microsoft.com/office/drawing/2015/9/8/chartex" xmlns:cx2="http://schemas.microsoft.com/office/drawing/2015/10/21/chartex" xmlns:cx3="http://schemas.microsoft.com/office/drawing/2016/5/9/chartex" xmlns:cx4="http://schemas.microsoft.com/office/drawing/2016/5/10/chartex" xmlns:cx5="http://schemas.microsoft.com/office/drawing/2016/5/11/chartex" xmlns:cx6="http://schemas.microsoft.com/office/drawing/2016/5/12/chartex" xmlns:cx7="http://schemas.microsoft.com/office/drawing/2016/5/13/chartex" xmlns:cx8="http://schemas.microsoft.com/office/drawing/2016/5/14/chartex" xmlns:mc="http://schemas.openxmlformats.org/markup-compatibility/2006" xmlns:aink="http://schemas.microsoft.com/office/drawing/2016/ink" xmlns:am3d="http://schemas.microsoft.com/office/drawing/2017/model3d" xmlns:o="urn:schemas-microsoft-com:office:office" xmlns:r="http://schemas.openxmlformats.org/officeDocument/2006/relationships" xmlns:m="http://schemas.openxmlformats.org/officeDocument/2006/math" xmlns:v="urn:schemas-microsoft-com:vml" xmlns:wp14="http://schemas.microsoft.com/office/word/2010/wordprocessingDrawing" xmlns:wp="http://schemas.openxmlformats.org/drawingml/2006/wordprocessingDrawing" xmlns:w10="urn:schemas-microsoft-com:office:word" xmlns:w="http://schemas.openxmlformats.org/wordprocessingml/2006/main" xmlns:w14="http://schemas.microsoft.com/office/word/2010/wordml" xmlns:w15="http://schemas.microsoft.com/office/word/2012/wordml" xmlns:w16cex="http://schemas.microsoft.com/office/word/2018/wordml/cex" xmlns:w16cid="http://schemas.microsoft.com/office/word/2016/wordml/cid" xmlns:w16="http://schemas.microsoft.com/office/word/2018/wordml" xmlns:w16se="http://schemas.microsoft.com/office/word/2015/wordml/symex" xmlns:wpg="http://schemas.microsoft.com/office/word/2010/wordprocessingGroup" xmlns:wpi="http://schemas.microsoft.com/office/word/2010/wordprocessingInk" xmlns:wne="http://schemas.microsoft.com/office/word/2006/wordml" xmlns:wps="http://schemas.microsoft.com/office/word/2010/wordprocessingShape" mc:Ignorable="w14 w15 w16se w16cid w16 w16cex wp14">
   <w:p>
     <w:pPr>
@@ -5823,6 +6127,19 @@
       <w:shd w:val="clear" w:color="auto" w:fill="E1DFDD"/>
     </w:rPr>
   </w:style>
+  <w:style w:type="paragraph" w:styleId="TM3">
+    <w:name w:val="toc 3"/>
+    <w:basedOn w:val="Normal"/>
+    <w:next w:val="Normal"/>
+    <w:autoRedefine/>
+    <w:uiPriority w:val="39"/>
+    <w:unhideWhenUsed/>
+    <w:rsid w:val="003561AD"/>
+    <w:pPr>
+      <w:spacing w:after="100"/>
+      <w:ind w:left="480"/>
+    </w:pPr>
+  </w:style>
 </w:styles>
 </file>
 

</xml_diff>

<commit_message>
Documenter les sauts fluides
</commit_message>
<xml_diff>
--- a/docs/FlappyBird_DocumentationTechnique.docx
+++ b/docs/FlappyBird_DocumentationTechnique.docx
@@ -193,7 +193,6 @@
                                       <w:calendar w:val="gregorian"/>
                                     </w:date>
                                   </w:sdtPr>
-                                  <w:sdtEndPr/>
                                   <w:sdtContent>
                                     <w:p>
                                       <w:pPr>
@@ -279,7 +278,6 @@
                                     <w:dataBinding w:prefixMappings="xmlns:ns0='http://schemas.openxmlformats.org/package/2006/metadata/core-properties' xmlns:ns1='http://purl.org/dc/elements/1.1/'" w:xpath="/ns0:coreProperties[1]/ns1:creator[1]" w:storeItemID="{6C3C8BC8-F283-45AE-878A-BAB7291924A1}"/>
                                     <w:text/>
                                   </w:sdtPr>
-                                  <w:sdtEndPr/>
                                   <w:sdtContent>
                                     <w:p>
                                       <w:pPr>
@@ -308,7 +306,6 @@
                                     <w:dataBinding w:prefixMappings="xmlns:ns0='http://schemas.openxmlformats.org/officeDocument/2006/extended-properties'" w:xpath="/ns0:Properties[1]/ns0:Company[1]" w:storeItemID="{6668398D-A668-4E3E-A5EB-62B293D839F1}"/>
                                     <w:text/>
                                   </w:sdtPr>
-                                  <w:sdtEndPr/>
                                   <w:sdtContent>
                                     <w:p>
                                       <w:pPr>
@@ -342,7 +339,6 @@
                                       <w:calendar w:val="gregorian"/>
                                     </w:date>
                                   </w:sdtPr>
-                                  <w:sdtEndPr/>
                                   <w:sdtContent>
                                     <w:p>
                                       <w:pPr>
@@ -409,7 +405,6 @@
                                 <w:calendar w:val="gregorian"/>
                               </w:date>
                             </w:sdtPr>
-                            <w:sdtEndPr/>
                             <w:sdtContent>
                               <w:p>
                                 <w:pPr>
@@ -450,7 +445,6 @@
                               <w:dataBinding w:prefixMappings="xmlns:ns0='http://schemas.openxmlformats.org/package/2006/metadata/core-properties' xmlns:ns1='http://purl.org/dc/elements/1.1/'" w:xpath="/ns0:coreProperties[1]/ns1:creator[1]" w:storeItemID="{6C3C8BC8-F283-45AE-878A-BAB7291924A1}"/>
                               <w:text/>
                             </w:sdtPr>
-                            <w:sdtEndPr/>
                             <w:sdtContent>
                               <w:p>
                                 <w:pPr>
@@ -479,7 +473,6 @@
                               <w:dataBinding w:prefixMappings="xmlns:ns0='http://schemas.openxmlformats.org/officeDocument/2006/extended-properties'" w:xpath="/ns0:Properties[1]/ns0:Company[1]" w:storeItemID="{6668398D-A668-4E3E-A5EB-62B293D839F1}"/>
                               <w:text/>
                             </w:sdtPr>
-                            <w:sdtEndPr/>
                             <w:sdtContent>
                               <w:p>
                                 <w:pPr>
@@ -513,7 +506,6 @@
                                 <w:calendar w:val="gregorian"/>
                               </w:date>
                             </w:sdtPr>
-                            <w:sdtEndPr/>
                             <w:sdtContent>
                               <w:p>
                                 <w:pPr>
@@ -613,7 +605,6 @@
                                   <w:dataBinding w:prefixMappings="xmlns:ns0='http://schemas.openxmlformats.org/package/2006/metadata/core-properties' xmlns:ns1='http://purl.org/dc/elements/1.1/'" w:xpath="/ns0:coreProperties[1]/ns1:title[1]" w:storeItemID="{6C3C8BC8-F283-45AE-878A-BAB7291924A1}"/>
                                   <w:text/>
                                 </w:sdtPr>
-                                <w:sdtEndPr/>
                                 <w:sdtContent>
                                   <w:p>
                                     <w:pPr>
@@ -670,7 +661,6 @@
                             <w:dataBinding w:prefixMappings="xmlns:ns0='http://schemas.openxmlformats.org/package/2006/metadata/core-properties' xmlns:ns1='http://purl.org/dc/elements/1.1/'" w:xpath="/ns0:coreProperties[1]/ns1:title[1]" w:storeItemID="{6C3C8BC8-F283-45AE-878A-BAB7291924A1}"/>
                             <w:text/>
                           </w:sdtPr>
-                          <w:sdtEndPr/>
                           <w:sdtContent>
                             <w:p>
                               <w:pPr>
@@ -880,7 +870,7 @@
           <w:r>
             <w:fldChar w:fldCharType="separate"/>
           </w:r>
-          <w:hyperlink w:anchor="_Toc57113085" w:history="1">
+          <w:hyperlink w:anchor="_Toc57195752" w:history="1">
             <w:r>
               <w:rPr>
                 <w:rStyle w:val="Lienhypertexte"/>
@@ -923,7 +913,7 @@
                 <w:noProof/>
                 <w:webHidden/>
               </w:rPr>
-              <w:instrText xml:space="preserve"> PAGEREF _Toc57113085 \h </w:instrText>
+              <w:instrText xml:space="preserve"> PAGEREF _Toc57195752 \h </w:instrText>
             </w:r>
             <w:r>
               <w:rPr>
@@ -968,7 +958,7 @@
               <w:lang w:eastAsia="fr-CH"/>
             </w:rPr>
           </w:pPr>
-          <w:hyperlink w:anchor="_Toc57113086" w:history="1">
+          <w:hyperlink w:anchor="_Toc57195753" w:history="1">
             <w:r>
               <w:rPr>
                 <w:rStyle w:val="Lienhypertexte"/>
@@ -1011,7 +1001,7 @@
                 <w:noProof/>
                 <w:webHidden/>
               </w:rPr>
-              <w:instrText xml:space="preserve"> PAGEREF _Toc57113086 \h </w:instrText>
+              <w:instrText xml:space="preserve"> PAGEREF _Toc57195753 \h </w:instrText>
             </w:r>
             <w:r>
               <w:rPr>
@@ -1056,7 +1046,7 @@
               <w:lang w:eastAsia="fr-CH"/>
             </w:rPr>
           </w:pPr>
-          <w:hyperlink w:anchor="_Toc57113087" w:history="1">
+          <w:hyperlink w:anchor="_Toc57195754" w:history="1">
             <w:r>
               <w:rPr>
                 <w:rStyle w:val="Lienhypertexte"/>
@@ -1099,7 +1089,7 @@
                 <w:noProof/>
                 <w:webHidden/>
               </w:rPr>
-              <w:instrText xml:space="preserve"> PAGEREF _Toc57113087 \h </w:instrText>
+              <w:instrText xml:space="preserve"> PAGEREF _Toc57195754 \h </w:instrText>
             </w:r>
             <w:r>
               <w:rPr>
@@ -1144,7 +1134,7 @@
               <w:lang w:eastAsia="fr-CH"/>
             </w:rPr>
           </w:pPr>
-          <w:hyperlink w:anchor="_Toc57113088" w:history="1">
+          <w:hyperlink w:anchor="_Toc57195755" w:history="1">
             <w:r>
               <w:rPr>
                 <w:rStyle w:val="Lienhypertexte"/>
@@ -1187,7 +1177,7 @@
                 <w:noProof/>
                 <w:webHidden/>
               </w:rPr>
-              <w:instrText xml:space="preserve"> PAGEREF _Toc57113088 \h </w:instrText>
+              <w:instrText xml:space="preserve"> PAGEREF _Toc57195755 \h </w:instrText>
             </w:r>
             <w:r>
               <w:rPr>
@@ -1232,7 +1222,7 @@
               <w:lang w:eastAsia="fr-CH"/>
             </w:rPr>
           </w:pPr>
-          <w:hyperlink w:anchor="_Toc57113089" w:history="1">
+          <w:hyperlink w:anchor="_Toc57195756" w:history="1">
             <w:r>
               <w:rPr>
                 <w:rStyle w:val="Lienhypertexte"/>
@@ -1275,7 +1265,7 @@
                 <w:noProof/>
                 <w:webHidden/>
               </w:rPr>
-              <w:instrText xml:space="preserve"> PAGEREF _Toc57113089 \h </w:instrText>
+              <w:instrText xml:space="preserve"> PAGEREF _Toc57195756 \h </w:instrText>
             </w:r>
             <w:r>
               <w:rPr>
@@ -1320,7 +1310,7 @@
               <w:lang w:eastAsia="fr-CH"/>
             </w:rPr>
           </w:pPr>
-          <w:hyperlink w:anchor="_Toc57113090" w:history="1">
+          <w:hyperlink w:anchor="_Toc57195757" w:history="1">
             <w:r>
               <w:rPr>
                 <w:rStyle w:val="Lienhypertexte"/>
@@ -1363,7 +1353,7 @@
                 <w:noProof/>
                 <w:webHidden/>
               </w:rPr>
-              <w:instrText xml:space="preserve"> PAGEREF _Toc57113090 \h </w:instrText>
+              <w:instrText xml:space="preserve"> PAGEREF _Toc57195757 \h </w:instrText>
             </w:r>
             <w:r>
               <w:rPr>
@@ -1408,7 +1398,7 @@
               <w:lang w:eastAsia="fr-CH"/>
             </w:rPr>
           </w:pPr>
-          <w:hyperlink w:anchor="_Toc57113091" w:history="1">
+          <w:hyperlink w:anchor="_Toc57195758" w:history="1">
             <w:r>
               <w:rPr>
                 <w:rStyle w:val="Lienhypertexte"/>
@@ -1430,6 +1420,94 @@
                 <w:rStyle w:val="Lienhypertexte"/>
                 <w:noProof/>
               </w:rPr>
+              <w:t>La classe Area</w:t>
+            </w:r>
+            <w:r>
+              <w:rPr>
+                <w:noProof/>
+                <w:webHidden/>
+              </w:rPr>
+              <w:tab/>
+            </w:r>
+            <w:r>
+              <w:rPr>
+                <w:noProof/>
+                <w:webHidden/>
+              </w:rPr>
+              <w:fldChar w:fldCharType="begin"/>
+            </w:r>
+            <w:r>
+              <w:rPr>
+                <w:noProof/>
+                <w:webHidden/>
+              </w:rPr>
+              <w:instrText xml:space="preserve"> PAGEREF _Toc57195758 \h </w:instrText>
+            </w:r>
+            <w:r>
+              <w:rPr>
+                <w:noProof/>
+                <w:webHidden/>
+              </w:rPr>
+            </w:r>
+            <w:r>
+              <w:rPr>
+                <w:noProof/>
+                <w:webHidden/>
+              </w:rPr>
+              <w:fldChar w:fldCharType="separate"/>
+            </w:r>
+            <w:r>
+              <w:rPr>
+                <w:noProof/>
+                <w:webHidden/>
+              </w:rPr>
+              <w:t>4</w:t>
+            </w:r>
+            <w:r>
+              <w:rPr>
+                <w:noProof/>
+                <w:webHidden/>
+              </w:rPr>
+              <w:fldChar w:fldCharType="end"/>
+            </w:r>
+          </w:hyperlink>
+        </w:p>
+        <w:p>
+          <w:pPr>
+            <w:pStyle w:val="TM2"/>
+            <w:tabs>
+              <w:tab w:val="left" w:pos="880"/>
+              <w:tab w:val="right" w:leader="dot" w:pos="9062"/>
+            </w:tabs>
+            <w:rPr>
+              <w:rFonts w:asciiTheme="minorHAnsi" w:eastAsiaTheme="minorEastAsia" w:hAnsiTheme="minorHAnsi"/>
+              <w:noProof/>
+              <w:sz w:val="22"/>
+              <w:lang w:eastAsia="fr-CH"/>
+            </w:rPr>
+          </w:pPr>
+          <w:hyperlink w:anchor="_Toc57195759" w:history="1">
+            <w:r>
+              <w:rPr>
+                <w:rStyle w:val="Lienhypertexte"/>
+                <w:noProof/>
+              </w:rPr>
+              <w:t>3.5</w:t>
+            </w:r>
+            <w:r>
+              <w:rPr>
+                <w:rFonts w:asciiTheme="minorHAnsi" w:eastAsiaTheme="minorEastAsia" w:hAnsiTheme="minorHAnsi"/>
+                <w:noProof/>
+                <w:sz w:val="22"/>
+                <w:lang w:eastAsia="fr-CH"/>
+              </w:rPr>
+              <w:tab/>
+            </w:r>
+            <w:r>
+              <w:rPr>
+                <w:rStyle w:val="Lienhypertexte"/>
+                <w:noProof/>
+              </w:rPr>
               <w:t>Gestion du temps et des frames</w:t>
             </w:r>
             <w:r>
@@ -1451,7 +1529,7 @@
                 <w:noProof/>
                 <w:webHidden/>
               </w:rPr>
-              <w:instrText xml:space="preserve"> PAGEREF _Toc57113091 \h </w:instrText>
+              <w:instrText xml:space="preserve"> PAGEREF _Toc57195759 \h </w:instrText>
             </w:r>
             <w:r>
               <w:rPr>
@@ -1471,7 +1549,7 @@
                 <w:noProof/>
                 <w:webHidden/>
               </w:rPr>
-              <w:t>4</w:t>
+              <w:t>5</w:t>
             </w:r>
             <w:r>
               <w:rPr>
@@ -1496,13 +1574,13 @@
               <w:lang w:eastAsia="fr-CH"/>
             </w:rPr>
           </w:pPr>
-          <w:hyperlink w:anchor="_Toc57113092" w:history="1">
+          <w:hyperlink w:anchor="_Toc57195760" w:history="1">
             <w:r>
               <w:rPr>
                 <w:rStyle w:val="Lienhypertexte"/>
                 <w:noProof/>
               </w:rPr>
-              <w:t>3.4.1</w:t>
+              <w:t>3.5.1</w:t>
             </w:r>
             <w:r>
               <w:rPr>
@@ -1539,7 +1617,7 @@
                 <w:noProof/>
                 <w:webHidden/>
               </w:rPr>
-              <w:instrText xml:space="preserve"> PAGEREF _Toc57113092 \h </w:instrText>
+              <w:instrText xml:space="preserve"> PAGEREF _Toc57195760 \h </w:instrText>
             </w:r>
             <w:r>
               <w:rPr>
@@ -1559,7 +1637,7 @@
                 <w:noProof/>
                 <w:webHidden/>
               </w:rPr>
-              <w:t>4</w:t>
+              <w:t>5</w:t>
             </w:r>
             <w:r>
               <w:rPr>
@@ -1584,13 +1662,13 @@
               <w:lang w:eastAsia="fr-CH"/>
             </w:rPr>
           </w:pPr>
-          <w:hyperlink w:anchor="_Toc57113093" w:history="1">
+          <w:hyperlink w:anchor="_Toc57195761" w:history="1">
             <w:r>
               <w:rPr>
                 <w:rStyle w:val="Lienhypertexte"/>
                 <w:noProof/>
               </w:rPr>
-              <w:t>3.4.2</w:t>
+              <w:t>3.5.2</w:t>
             </w:r>
             <w:r>
               <w:rPr>
@@ -1627,7 +1705,7 @@
                 <w:noProof/>
                 <w:webHidden/>
               </w:rPr>
-              <w:instrText xml:space="preserve"> PAGEREF _Toc57113093 \h </w:instrText>
+              <w:instrText xml:space="preserve"> PAGEREF _Toc57195761 \h </w:instrText>
             </w:r>
             <w:r>
               <w:rPr>
@@ -1648,6 +1726,96 @@
                 <w:webHidden/>
               </w:rPr>
               <w:t>5</w:t>
+            </w:r>
+            <w:r>
+              <w:rPr>
+                <w:noProof/>
+                <w:webHidden/>
+              </w:rPr>
+              <w:fldChar w:fldCharType="end"/>
+            </w:r>
+          </w:hyperlink>
+        </w:p>
+        <w:p>
+          <w:pPr>
+            <w:pStyle w:val="TM2"/>
+            <w:tabs>
+              <w:tab w:val="left" w:pos="880"/>
+              <w:tab w:val="right" w:leader="dot" w:pos="9062"/>
+            </w:tabs>
+            <w:rPr>
+              <w:rFonts w:asciiTheme="minorHAnsi" w:eastAsiaTheme="minorEastAsia" w:hAnsiTheme="minorHAnsi"/>
+              <w:noProof/>
+              <w:sz w:val="22"/>
+              <w:lang w:eastAsia="fr-CH"/>
+            </w:rPr>
+          </w:pPr>
+          <w:hyperlink w:anchor="_Toc57195762" w:history="1">
+            <w:r>
+              <w:rPr>
+                <w:rStyle w:val="Lienhypertexte"/>
+                <w:noProof/>
+                <w:lang w:eastAsia="fr-CH"/>
+              </w:rPr>
+              <w:t>3.6</w:t>
+            </w:r>
+            <w:r>
+              <w:rPr>
+                <w:rFonts w:asciiTheme="minorHAnsi" w:eastAsiaTheme="minorEastAsia" w:hAnsiTheme="minorHAnsi"/>
+                <w:noProof/>
+                <w:sz w:val="22"/>
+                <w:lang w:eastAsia="fr-CH"/>
+              </w:rPr>
+              <w:tab/>
+            </w:r>
+            <w:r>
+              <w:rPr>
+                <w:rStyle w:val="Lienhypertexte"/>
+                <w:noProof/>
+                <w:lang w:eastAsia="fr-CH"/>
+              </w:rPr>
+              <w:t>Les sauts fluides</w:t>
+            </w:r>
+            <w:r>
+              <w:rPr>
+                <w:noProof/>
+                <w:webHidden/>
+              </w:rPr>
+              <w:tab/>
+            </w:r>
+            <w:r>
+              <w:rPr>
+                <w:noProof/>
+                <w:webHidden/>
+              </w:rPr>
+              <w:fldChar w:fldCharType="begin"/>
+            </w:r>
+            <w:r>
+              <w:rPr>
+                <w:noProof/>
+                <w:webHidden/>
+              </w:rPr>
+              <w:instrText xml:space="preserve"> PAGEREF _Toc57195762 \h </w:instrText>
+            </w:r>
+            <w:r>
+              <w:rPr>
+                <w:noProof/>
+                <w:webHidden/>
+              </w:rPr>
+            </w:r>
+            <w:r>
+              <w:rPr>
+                <w:noProof/>
+                <w:webHidden/>
+              </w:rPr>
+              <w:fldChar w:fldCharType="separate"/>
+            </w:r>
+            <w:r>
+              <w:rPr>
+                <w:noProof/>
+                <w:webHidden/>
+              </w:rPr>
+              <w:t>6</w:t>
             </w:r>
             <w:r>
               <w:rPr>
@@ -1672,7 +1840,7 @@
               <w:lang w:eastAsia="fr-CH"/>
             </w:rPr>
           </w:pPr>
-          <w:hyperlink w:anchor="_Toc57113094" w:history="1">
+          <w:hyperlink w:anchor="_Toc57195763" w:history="1">
             <w:r>
               <w:rPr>
                 <w:rStyle w:val="Lienhypertexte"/>
@@ -1715,7 +1883,7 @@
                 <w:noProof/>
                 <w:webHidden/>
               </w:rPr>
-              <w:instrText xml:space="preserve"> PAGEREF _Toc57113094 \h </w:instrText>
+              <w:instrText xml:space="preserve"> PAGEREF _Toc57195763 \h </w:instrText>
             </w:r>
             <w:r>
               <w:rPr>
@@ -1735,7 +1903,7 @@
                 <w:noProof/>
                 <w:webHidden/>
               </w:rPr>
-              <w:t>5</w:t>
+              <w:t>6</w:t>
             </w:r>
             <w:r>
               <w:rPr>
@@ -1779,7 +1947,7 @@
       <w:pPr>
         <w:pStyle w:val="Titre1"/>
       </w:pPr>
-      <w:bookmarkStart w:id="0" w:name="_Toc57113085"/>
+      <w:bookmarkStart w:id="0" w:name="_Toc57195752"/>
       <w:r>
         <w:t>Description du projet</w:t>
       </w:r>
@@ -1860,7 +2028,7 @@
       <w:pPr>
         <w:pStyle w:val="Titre1"/>
       </w:pPr>
-      <w:bookmarkStart w:id="1" w:name="_Toc57113086"/>
+      <w:bookmarkStart w:id="1" w:name="_Toc57195753"/>
       <w:r>
         <w:t>Convention de nommage</w:t>
       </w:r>
@@ -1907,7 +2075,7 @@
       <w:pPr>
         <w:pStyle w:val="Titre1"/>
       </w:pPr>
-      <w:bookmarkStart w:id="2" w:name="_Toc57113087"/>
+      <w:bookmarkStart w:id="2" w:name="_Toc57195754"/>
       <w:r>
         <w:t>Explications supplémentaires</w:t>
       </w:r>
@@ -1936,10 +2104,18 @@
       </w:r>
     </w:p>
     <w:p>
+      <w:r>
+        <w:t>S’il y a plusieurs fichiers mentionnée</w:t>
+      </w:r>
+      <w:r>
+        <w:t>s, les variables/fonction seront précédées de leur classe.</w:t>
+      </w:r>
+    </w:p>
+    <w:p>
       <w:pPr>
         <w:pStyle w:val="Titre2"/>
       </w:pPr>
-      <w:bookmarkStart w:id="3" w:name="_Toc57113088"/>
+      <w:bookmarkStart w:id="3" w:name="_Toc57195755"/>
       <w:r>
         <w:t>Les « fausses scènes »</w:t>
       </w:r>
@@ -2134,7 +2310,13 @@
         <w:t>sert juste une seule fois pour faire apparaître le menu principal</w:t>
       </w:r>
       <w:r>
-        <w:t>, nous ne sommes as sensé pouvoir retourner au menu principal, à moins de relancer l’application</w:t>
+        <w:t xml:space="preserve">, nous ne sommes </w:t>
+      </w:r>
+      <w:r>
+        <w:t>p</w:t>
+      </w:r>
+      <w:r>
+        <w:t>as sensé pouvoir retourner au menu principal, à moins de relancer l’application</w:t>
       </w:r>
     </w:p>
     <w:p>
@@ -2186,7 +2368,13 @@
     </w:p>
     <w:p>
       <w:r>
-        <w:t>Tout ça sert savoir quand lancer une de ces trois fonctions :</w:t>
+        <w:t xml:space="preserve">Tout ça sert savoir quand lancer une de ces trois </w:t>
+      </w:r>
+      <w:r>
+        <w:t>méthodes</w:t>
+      </w:r>
+      <w:r>
+        <w:t> :</w:t>
       </w:r>
     </w:p>
     <w:p>
@@ -2305,7 +2493,13 @@
     <w:p/>
     <w:p>
       <w:r>
-        <w:t>Ces trois fonctions servent comme leur nom l’indique à démarrer, redémarrer et finir la partie.</w:t>
+        <w:t xml:space="preserve">Ces trois </w:t>
+      </w:r>
+      <w:r>
+        <w:t>méthodes</w:t>
+      </w:r>
+      <w:r>
+        <w:t xml:space="preserve"> servent comme leur nom l’indique à démarrer, redémarrer et finir la partie.</w:t>
       </w:r>
     </w:p>
     <w:p>
@@ -2317,7 +2511,7 @@
       <w:pPr>
         <w:pStyle w:val="Titre2"/>
       </w:pPr>
-      <w:bookmarkStart w:id="4" w:name="_Toc57113089"/>
+      <w:bookmarkStart w:id="4" w:name="_Toc57195756"/>
       <w:r>
         <w:t>CSS</w:t>
       </w:r>
@@ -2791,7 +2985,7 @@
       <w:pPr>
         <w:pStyle w:val="Titre2"/>
       </w:pPr>
-      <w:bookmarkStart w:id="5" w:name="_Toc57113090"/>
+      <w:bookmarkStart w:id="5" w:name="_Toc57195757"/>
       <w:r>
         <w:t>Gestion des tuyaux</w:t>
       </w:r>
@@ -2846,7 +3040,33 @@
         <w:t xml:space="preserve">nt </w:t>
       </w:r>
       <w:r>
-        <w:t>de droite à gauche.</w:t>
+        <w:t>de droite à gauche</w:t>
+      </w:r>
+      <w:r>
+        <w:t xml:space="preserve"> </w:t>
+      </w:r>
+      <w:r>
+        <w:t>(</w:t>
+      </w:r>
+      <w:proofErr w:type="spellStart"/>
+      <w:r>
+        <w:rPr>
+          <w:rStyle w:val="CodeCar"/>
+        </w:rPr>
+        <w:t>PipeCouple.move</w:t>
+      </w:r>
+      <w:proofErr w:type="spellEnd"/>
+      <w:r>
+        <w:rPr>
+          <w:rStyle w:val="CodeCar"/>
+        </w:rPr>
+        <w:t>()</w:t>
+      </w:r>
+      <w:r>
+        <w:t>)</w:t>
+      </w:r>
+      <w:r>
+        <w:t>.</w:t>
       </w:r>
     </w:p>
     <w:p>
@@ -2859,13 +3079,56 @@
       <w:r>
         <w:t xml:space="preserve"> apparaître n’importe où sur leur axe Y</w:t>
       </w:r>
+      <w:r>
+        <w:t xml:space="preserve"> (</w:t>
+      </w:r>
+      <w:proofErr w:type="spellStart"/>
+      <w:r>
+        <w:rPr>
+          <w:rStyle w:val="CodeCar"/>
+        </w:rPr>
+        <w:t>PipeCouple.createSpace</w:t>
+      </w:r>
+      <w:proofErr w:type="spellEnd"/>
+      <w:r>
+        <w:rPr>
+          <w:rStyle w:val="CodeCar"/>
+        </w:rPr>
+        <w:t>()</w:t>
+      </w:r>
+      <w:r>
+        <w:t>).</w:t>
+      </w:r>
     </w:p>
     <w:p>
       <w:r>
         <w:t xml:space="preserve">Arrivé à gauche, ils sont </w:t>
       </w:r>
       <w:r>
-        <w:t>reformatés et retrouvent leur état d’origine (à droite, avec un nouvelle espace entre eux</w:t>
+        <w:t xml:space="preserve">reformatés </w:t>
+      </w:r>
+      <w:r>
+        <w:t>(</w:t>
+      </w:r>
+      <w:proofErr w:type="spellStart"/>
+      <w:r>
+        <w:rPr>
+          <w:rStyle w:val="CodeCar"/>
+        </w:rPr>
+        <w:t>PipeCouple.formatCouples</w:t>
+      </w:r>
+      <w:proofErr w:type="spellEnd"/>
+      <w:r>
+        <w:rPr>
+          <w:rStyle w:val="CodeCar"/>
+        </w:rPr>
+        <w:t>()</w:t>
+      </w:r>
+      <w:r>
+        <w:t xml:space="preserve">) </w:t>
+      </w:r>
+      <w:r>
+        <w:t>et retrouvent leur état d’origine (à droite, avec un nouvelle espace entre eux</w:t>
       </w:r>
       <w:r>
         <w:t xml:space="preserve"> et le droit de donner un point</w:t>
@@ -3419,15 +3682,16 @@
       <w:r>
         <w:t>.</w:t>
       </w:r>
-      <w:bookmarkStart w:id="6" w:name="_Toc57113091"/>
     </w:p>
     <w:p>
       <w:pPr>
         <w:pStyle w:val="Titre2"/>
       </w:pPr>
+      <w:bookmarkStart w:id="6" w:name="_Toc57195758"/>
       <w:r>
         <w:t>La classe Area</w:t>
       </w:r>
+      <w:bookmarkEnd w:id="6"/>
     </w:p>
     <w:p>
       <w:pPr>
@@ -3443,6 +3707,14 @@
       </w:pPr>
       <w:r>
         <w:t>Shape.java</w:t>
+      </w:r>
+    </w:p>
+    <w:p>
+      <w:pPr>
+        <w:pStyle w:val="Code"/>
+      </w:pPr>
+      <w:r>
+        <w:t>Pipe.java</w:t>
       </w:r>
     </w:p>
     <w:p>
@@ -3498,24 +3770,14 @@
                             <w:r>
                               <w:t xml:space="preserve">Figure </w:t>
                             </w:r>
-                            <w:r>
-                              <w:fldChar w:fldCharType="begin"/>
-                            </w:r>
-                            <w:r>
-                              <w:instrText xml:space="preserve"> SEQ Figure \* ARABIC </w:instrText>
-                            </w:r>
-                            <w:r>
-                              <w:fldChar w:fldCharType="separate"/>
-                            </w:r>
-                            <w:r>
-                              <w:rPr>
-                                <w:noProof/>
-                              </w:rPr>
-                              <w:t>1</w:t>
-                            </w:r>
-                            <w:r>
-                              <w:fldChar w:fldCharType="end"/>
-                            </w:r>
+                            <w:fldSimple w:instr=" SEQ Figure \* ARABIC ">
+                              <w:r>
+                                <w:rPr>
+                                  <w:noProof/>
+                                </w:rPr>
+                                <w:t>1</w:t>
+                              </w:r>
+                            </w:fldSimple>
                             <w:r>
                               <w:t xml:space="preserve"> Fonctionnement de base </w:t>
                             </w:r>
@@ -3559,24 +3821,14 @@
                       <w:r>
                         <w:t xml:space="preserve">Figure </w:t>
                       </w:r>
-                      <w:r>
-                        <w:fldChar w:fldCharType="begin"/>
-                      </w:r>
-                      <w:r>
-                        <w:instrText xml:space="preserve"> SEQ Figure \* ARABIC </w:instrText>
-                      </w:r>
-                      <w:r>
-                        <w:fldChar w:fldCharType="separate"/>
-                      </w:r>
-                      <w:r>
-                        <w:rPr>
-                          <w:noProof/>
-                        </w:rPr>
-                        <w:t>1</w:t>
-                      </w:r>
-                      <w:r>
-                        <w:fldChar w:fldCharType="end"/>
-                      </w:r>
+                      <w:fldSimple w:instr=" SEQ Figure \* ARABIC ">
+                        <w:r>
+                          <w:rPr>
+                            <w:noProof/>
+                          </w:rPr>
+                          <w:t>1</w:t>
+                        </w:r>
+                      </w:fldSimple>
                       <w:r>
                         <w:t xml:space="preserve"> Fonctionnement de base </w:t>
                       </w:r>
@@ -3664,22 +3916,22 @@
     </w:p>
     <w:p>
       <w:r>
-        <w:t xml:space="preserve">La classe Area </w:t>
-      </w:r>
-      <w:r>
-        <w:t xml:space="preserve">représente les 4 coins d’une forme de la classe </w:t>
+        <w:t xml:space="preserve">La classe Area représente les 4 coins d’une forme de la classe </w:t>
       </w:r>
       <w:r>
         <w:rPr>
           <w:rStyle w:val="CodeCar"/>
         </w:rPr>
-        <w:t>Shape.java</w:t>
+        <w:t>Shape</w:t>
       </w:r>
       <w:r>
         <w:t xml:space="preserve"> </w:t>
       </w:r>
       <w:r>
-        <w:t xml:space="preserve">qui permettent de former un rectangle. </w:t>
+        <w:t>qui</w:t>
+      </w:r>
+      <w:r>
+        <w:t xml:space="preserve"> permettent de former un rectangle. </w:t>
       </w:r>
     </w:p>
     <w:p>
@@ -3689,7 +3941,50 @@
     </w:p>
     <w:p>
       <w:r>
-        <w:t>L’utilité première de cette classe est de détecter les collisions.</w:t>
+        <w:t>L’utilité première de cette classe est de détecter les collisions</w:t>
+      </w:r>
+      <w:r>
+        <w:t xml:space="preserve"> (</w:t>
+      </w:r>
+      <w:proofErr w:type="spellStart"/>
+      <w:r>
+        <w:rPr>
+          <w:rStyle w:val="CodeCar"/>
+        </w:rPr>
+        <w:t>Pipe.isHit</w:t>
+      </w:r>
+      <w:proofErr w:type="spellEnd"/>
+      <w:r>
+        <w:rPr>
+          <w:rStyle w:val="CodeCar"/>
+        </w:rPr>
+        <w:t>(</w:t>
+      </w:r>
+      <w:r>
+        <w:rPr>
+          <w:rStyle w:val="CodeCar"/>
+        </w:rPr>
+        <w:t xml:space="preserve">Bird </w:t>
+      </w:r>
+      <w:proofErr w:type="spellStart"/>
+      <w:r>
+        <w:rPr>
+          <w:rStyle w:val="CodeCar"/>
+        </w:rPr>
+        <w:t>bird</w:t>
+      </w:r>
+      <w:proofErr w:type="spellEnd"/>
+      <w:r>
+        <w:rPr>
+          <w:rStyle w:val="CodeCar"/>
+        </w:rPr>
+        <w:t>)</w:t>
+      </w:r>
+      <w:r>
+        <w:t>)</w:t>
+      </w:r>
+      <w:r>
+        <w:t>.</w:t>
       </w:r>
       <w:r>
         <w:t xml:space="preserve"> </w:t>
@@ -3709,10 +4004,11 @@
       <w:pPr>
         <w:pStyle w:val="Titre2"/>
       </w:pPr>
+      <w:bookmarkStart w:id="7" w:name="_Toc57195759"/>
       <w:r>
         <w:t>Gestion du temps et des frames</w:t>
       </w:r>
-      <w:bookmarkEnd w:id="6"/>
+      <w:bookmarkEnd w:id="7"/>
     </w:p>
     <w:p>
       <w:pPr>
@@ -3727,11 +4023,11 @@
       <w:pPr>
         <w:pStyle w:val="Titre3"/>
       </w:pPr>
-      <w:bookmarkStart w:id="7" w:name="_Toc57113092"/>
+      <w:bookmarkStart w:id="8" w:name="_Toc57195760"/>
       <w:r>
         <w:t>Création</w:t>
       </w:r>
-      <w:bookmarkEnd w:id="7"/>
+      <w:bookmarkEnd w:id="8"/>
     </w:p>
     <w:p>
       <w:r>
@@ -4220,11 +4516,11 @@
       <w:pPr>
         <w:pStyle w:val="Titre3"/>
       </w:pPr>
-      <w:bookmarkStart w:id="8" w:name="_Toc57113093"/>
+      <w:bookmarkStart w:id="9" w:name="_Toc57195761"/>
       <w:r>
         <w:t>Gestion</w:t>
       </w:r>
-      <w:bookmarkEnd w:id="8"/>
+      <w:bookmarkEnd w:id="9"/>
     </w:p>
     <w:p>
       <w:r>
@@ -4368,7 +4664,16 @@
     <w:p/>
     <w:p>
       <w:r>
-        <w:t>Elles s’actualisent à chaque update() et donc représente</w:t>
+        <w:t xml:space="preserve">Elles s’actualisent à chaque </w:t>
+      </w:r>
+      <w:r>
+        <w:rPr>
+          <w:rStyle w:val="CodeCar"/>
+        </w:rPr>
+        <w:t>update()</w:t>
+      </w:r>
+      <w:r>
+        <w:t xml:space="preserve"> et donc représente</w:t>
       </w:r>
       <w:r>
         <w:t>nt</w:t>
@@ -4387,7 +4692,7 @@
       <w:pPr>
         <w:pStyle w:val="Code"/>
         <w:rPr>
-          <w:color w:val="ABB2BF"/>
+          <w:color w:val="A6B2C0"/>
           <w:lang w:eastAsia="fr-CH"/>
         </w:rPr>
       </w:pPr>
@@ -4476,13 +4781,785 @@
     </w:p>
     <w:p>
       <w:pPr>
+        <w:rPr>
+          <w:rFonts w:ascii="Consolas" w:hAnsi="Consolas" w:cs="Arial"/>
+          <w:color w:val="A6B2C0"/>
+          <w:szCs w:val="24"/>
+          <w:lang w:eastAsia="fr-CH"/>
+        </w:rPr>
+      </w:pPr>
+      <w:r>
+        <w:rPr>
+          <w:color w:val="A6B2C0"/>
+          <w:lang w:eastAsia="fr-CH"/>
+        </w:rPr>
+        <w:br w:type="page"/>
+      </w:r>
+    </w:p>
+    <w:p>
+      <w:pPr>
+        <w:pStyle w:val="Titre2"/>
+        <w:rPr>
+          <w:lang w:eastAsia="fr-CH"/>
+        </w:rPr>
+      </w:pPr>
+      <w:bookmarkStart w:id="10" w:name="_Toc57195762"/>
+      <w:r>
+        <w:rPr>
+          <w:lang w:eastAsia="fr-CH"/>
+        </w:rPr>
+        <w:t>Les sauts fluides</w:t>
+      </w:r>
+      <w:bookmarkEnd w:id="10"/>
+    </w:p>
+    <w:p>
+      <w:pPr>
+        <w:pStyle w:val="Code"/>
+        <w:rPr>
+          <w:lang w:eastAsia="fr-CH"/>
+        </w:rPr>
+      </w:pPr>
+      <w:r>
+        <w:rPr>
+          <w:lang w:eastAsia="fr-CH"/>
+        </w:rPr>
+        <w:t>Bird.java</w:t>
+      </w:r>
+    </w:p>
+    <w:p>
+      <w:pPr>
+        <w:pStyle w:val="Code"/>
+        <w:rPr>
+          <w:lang w:eastAsia="fr-CH"/>
+        </w:rPr>
+      </w:pPr>
+      <w:r>
+        <w:rPr>
+          <w:lang w:eastAsia="fr-CH"/>
+        </w:rPr>
+        <w:t>Main.java</w:t>
+      </w:r>
+    </w:p>
+    <w:p>
+      <w:pPr>
+        <w:rPr>
+          <w:lang w:eastAsia="fr-CH"/>
+        </w:rPr>
+      </w:pPr>
+    </w:p>
+    <w:p>
+      <w:pPr>
+        <w:rPr>
+          <w:lang w:eastAsia="fr-CH"/>
+        </w:rPr>
+      </w:pPr>
+      <w:r>
+        <w:rPr>
+          <w:lang w:eastAsia="fr-CH"/>
+        </w:rPr>
+        <w:t>Trois paramètres entre en compte concernant les sauts fluides  :</w:t>
+      </w:r>
+    </w:p>
+    <w:p>
+      <w:pPr>
+        <w:pStyle w:val="Paragraphedeliste"/>
+        <w:numPr>
+          <w:ilvl w:val="0"/>
+          <w:numId w:val="13"/>
+        </w:numPr>
+        <w:rPr>
+          <w:lang w:eastAsia="fr-CH"/>
+        </w:rPr>
+      </w:pPr>
+      <w:r>
+        <w:rPr>
+          <w:lang w:eastAsia="fr-CH"/>
+        </w:rPr>
+        <w:t>La gravité (</w:t>
+      </w:r>
+      <w:proofErr w:type="spellStart"/>
+      <w:r>
+        <w:rPr>
+          <w:rStyle w:val="CodeCar"/>
+        </w:rPr>
+        <w:t>Main.</w:t>
+      </w:r>
+      <w:r>
+        <w:rPr>
+          <w:rStyle w:val="CodeCar"/>
+          <w:lang w:eastAsia="fr-CH"/>
+        </w:rPr>
+        <w:t>BIRD_GARVITY</w:t>
+      </w:r>
+      <w:proofErr w:type="spellEnd"/>
+      <w:r>
+        <w:rPr>
+          <w:lang w:eastAsia="fr-CH"/>
+        </w:rPr>
+        <w:t>)</w:t>
+      </w:r>
+    </w:p>
+    <w:p>
+      <w:pPr>
+        <w:pStyle w:val="Paragraphedeliste"/>
+        <w:numPr>
+          <w:ilvl w:val="0"/>
+          <w:numId w:val="13"/>
+        </w:numPr>
+        <w:rPr>
+          <w:lang w:eastAsia="fr-CH"/>
+        </w:rPr>
+      </w:pPr>
+      <w:r>
+        <w:rPr>
+          <w:lang w:eastAsia="fr-CH"/>
+        </w:rPr>
+        <w:t>La vitesse de pointe (</w:t>
+      </w:r>
+      <w:proofErr w:type="spellStart"/>
+      <w:r>
+        <w:rPr>
+          <w:rStyle w:val="CodeCar"/>
+        </w:rPr>
+        <w:t>Bird.</w:t>
+      </w:r>
+      <w:r>
+        <w:rPr>
+          <w:rStyle w:val="CodeCar"/>
+          <w:lang w:eastAsia="fr-CH"/>
+        </w:rPr>
+        <w:t>momentum</w:t>
+      </w:r>
+      <w:proofErr w:type="spellEnd"/>
+      <w:r>
+        <w:rPr>
+          <w:lang w:eastAsia="fr-CH"/>
+        </w:rPr>
+        <w:t>)</w:t>
+      </w:r>
+    </w:p>
+    <w:p>
+      <w:pPr>
+        <w:pStyle w:val="Paragraphedeliste"/>
+        <w:numPr>
+          <w:ilvl w:val="0"/>
+          <w:numId w:val="13"/>
+        </w:numPr>
+        <w:rPr>
+          <w:lang w:eastAsia="fr-CH"/>
+        </w:rPr>
+      </w:pPr>
+      <w:r>
+        <w:rPr>
+          <w:lang w:eastAsia="fr-CH"/>
+        </w:rPr>
+        <w:t xml:space="preserve">La perte de vitesse (gérée en modifiant </w:t>
+      </w:r>
+      <w:proofErr w:type="spellStart"/>
+      <w:r>
+        <w:rPr>
+          <w:rStyle w:val="CodeCar"/>
+          <w:lang w:eastAsia="fr-CH"/>
+        </w:rPr>
+        <w:t>momentum</w:t>
+      </w:r>
+      <w:proofErr w:type="spellEnd"/>
+      <w:r>
+        <w:rPr>
+          <w:lang w:eastAsia="fr-CH"/>
+        </w:rPr>
+        <w:t xml:space="preserve"> dans </w:t>
+      </w:r>
+      <w:proofErr w:type="spellStart"/>
+      <w:r>
+        <w:rPr>
+          <w:rStyle w:val="CodeCar"/>
+          <w:lang w:eastAsia="fr-CH"/>
+        </w:rPr>
+        <w:t>Bird.smoothFlap</w:t>
+      </w:r>
+      <w:proofErr w:type="spellEnd"/>
+      <w:r>
+        <w:rPr>
+          <w:lang w:eastAsia="fr-CH"/>
+        </w:rPr>
+        <w:t>)</w:t>
+      </w:r>
+    </w:p>
+    <w:p>
+      <w:pPr>
+        <w:rPr>
+          <w:lang w:eastAsia="fr-CH"/>
+        </w:rPr>
+      </w:pPr>
+      <w:r>
+        <w:rPr>
+          <w:lang w:eastAsia="fr-CH"/>
+        </w:rPr>
+        <w:t>Le la vitesse de pointe doit toujours être de base supérieure à la gravité.</w:t>
+      </w:r>
+    </w:p>
+    <w:p>
+      <w:pPr>
+        <w:rPr>
+          <w:lang w:eastAsia="fr-CH"/>
+        </w:rPr>
+      </w:pPr>
+      <w:r>
+        <w:rPr>
+          <w:lang w:eastAsia="fr-CH"/>
+        </w:rPr>
+        <w:t>Au fil du temps, la perte de vitesse s’accumule jusqu’à ce que la gravité reprenne le dessus.</w:t>
+      </w:r>
+    </w:p>
+    <w:p>
+      <w:pPr>
+        <w:pStyle w:val="Code"/>
+        <w:rPr>
+          <w:color w:val="ABB2BF"/>
+          <w:lang w:eastAsia="fr-CH"/>
+        </w:rPr>
+      </w:pPr>
+      <w:r>
+        <w:rPr>
+          <w:i/>
+          <w:iCs/>
+          <w:color w:val="C679DD"/>
+          <w:lang w:eastAsia="fr-CH"/>
+        </w:rPr>
+        <w:t>public v</w:t>
+      </w:r>
+      <w:proofErr w:type="spellStart"/>
+      <w:r>
+        <w:rPr>
+          <w:i/>
+          <w:iCs/>
+          <w:color w:val="C679DD"/>
+          <w:lang w:eastAsia="fr-CH"/>
+        </w:rPr>
+        <w:t>oid</w:t>
+      </w:r>
+      <w:proofErr w:type="spellEnd"/>
+      <w:r>
+        <w:rPr>
+          <w:i/>
+          <w:iCs/>
+          <w:color w:val="C679DD"/>
+          <w:lang w:eastAsia="fr-CH"/>
+        </w:rPr>
+        <w:t xml:space="preserve"> </w:t>
+      </w:r>
+      <w:proofErr w:type="spellStart"/>
+      <w:r>
+        <w:rPr>
+          <w:color w:val="61AEEF"/>
+          <w:lang w:eastAsia="fr-CH"/>
+        </w:rPr>
+        <w:t>smoothFlap</w:t>
+      </w:r>
+      <w:proofErr w:type="spellEnd"/>
+      <w:r>
+        <w:rPr>
+          <w:color w:val="A6B2C0"/>
+          <w:lang w:eastAsia="fr-CH"/>
+        </w:rPr>
+        <w:t>() {</w:t>
+      </w:r>
+      <w:r>
+        <w:rPr>
+          <w:color w:val="A6B2C0"/>
+          <w:lang w:eastAsia="fr-CH"/>
+        </w:rPr>
+        <w:br/>
+        <w:t xml:space="preserve">    </w:t>
+      </w:r>
+      <w:r>
+        <w:rPr>
+          <w:i/>
+          <w:iCs/>
+          <w:color w:val="C679DD"/>
+          <w:lang w:eastAsia="fr-CH"/>
+        </w:rPr>
+        <w:t xml:space="preserve">if </w:t>
+      </w:r>
+      <w:r>
+        <w:rPr>
+          <w:color w:val="A6B2C0"/>
+          <w:lang w:eastAsia="fr-CH"/>
+        </w:rPr>
+        <w:t>(</w:t>
+      </w:r>
+      <w:proofErr w:type="spellStart"/>
+      <w:r>
+        <w:rPr>
+          <w:color w:val="E06C75"/>
+          <w:lang w:eastAsia="fr-CH"/>
+        </w:rPr>
+        <w:t>momentum</w:t>
+      </w:r>
+      <w:proofErr w:type="spellEnd"/>
+      <w:r>
+        <w:rPr>
+          <w:color w:val="E06C75"/>
+          <w:lang w:eastAsia="fr-CH"/>
+        </w:rPr>
+        <w:t xml:space="preserve"> </w:t>
+      </w:r>
+      <w:r>
+        <w:rPr>
+          <w:color w:val="61AFEF"/>
+          <w:lang w:eastAsia="fr-CH"/>
+        </w:rPr>
+        <w:t xml:space="preserve">&gt; </w:t>
+      </w:r>
+      <w:r>
+        <w:rPr>
+          <w:color w:val="D19A66"/>
+          <w:lang w:eastAsia="fr-CH"/>
+        </w:rPr>
+        <w:t>0</w:t>
+      </w:r>
+      <w:r>
+        <w:rPr>
+          <w:color w:val="A6B2C0"/>
+          <w:lang w:eastAsia="fr-CH"/>
+        </w:rPr>
+        <w:t>) {</w:t>
+      </w:r>
+      <w:r>
+        <w:rPr>
+          <w:color w:val="A6B2C0"/>
+          <w:lang w:eastAsia="fr-CH"/>
+        </w:rPr>
+        <w:br/>
+        <w:t xml:space="preserve">        </w:t>
+      </w:r>
+      <w:proofErr w:type="spellStart"/>
+      <w:r>
+        <w:rPr>
+          <w:i/>
+          <w:iCs/>
+          <w:color w:val="E06C75"/>
+          <w:lang w:eastAsia="fr-CH"/>
+        </w:rPr>
+        <w:t>this</w:t>
+      </w:r>
+      <w:r>
+        <w:rPr>
+          <w:color w:val="A6B2C0"/>
+          <w:lang w:eastAsia="fr-CH"/>
+        </w:rPr>
+        <w:t>.</w:t>
+      </w:r>
+      <w:r>
+        <w:rPr>
+          <w:color w:val="61AEEF"/>
+          <w:lang w:eastAsia="fr-CH"/>
+        </w:rPr>
+        <w:t>moveUp</w:t>
+      </w:r>
+      <w:proofErr w:type="spellEnd"/>
+      <w:r>
+        <w:rPr>
+          <w:color w:val="A6B2C0"/>
+          <w:lang w:eastAsia="fr-CH"/>
+        </w:rPr>
+        <w:t>((</w:t>
+      </w:r>
+      <w:proofErr w:type="spellStart"/>
+      <w:r>
+        <w:rPr>
+          <w:i/>
+          <w:iCs/>
+          <w:color w:val="C679DD"/>
+          <w:lang w:eastAsia="fr-CH"/>
+        </w:rPr>
+        <w:t>int</w:t>
+      </w:r>
+      <w:proofErr w:type="spellEnd"/>
+      <w:r>
+        <w:rPr>
+          <w:color w:val="A6B2C0"/>
+          <w:lang w:eastAsia="fr-CH"/>
+        </w:rPr>
+        <w:t xml:space="preserve">) </w:t>
+      </w:r>
+      <w:proofErr w:type="spellStart"/>
+      <w:r>
+        <w:rPr>
+          <w:color w:val="E06C75"/>
+          <w:lang w:eastAsia="fr-CH"/>
+        </w:rPr>
+        <w:t>momentum</w:t>
+      </w:r>
+      <w:proofErr w:type="spellEnd"/>
+      <w:r>
+        <w:rPr>
+          <w:color w:val="A6B2C0"/>
+          <w:lang w:eastAsia="fr-CH"/>
+        </w:rPr>
+        <w:t>);</w:t>
+      </w:r>
+      <w:r>
+        <w:rPr>
+          <w:color w:val="A6B2C0"/>
+          <w:lang w:eastAsia="fr-CH"/>
+        </w:rPr>
+        <w:br/>
+        <w:t xml:space="preserve">        </w:t>
+      </w:r>
+      <w:proofErr w:type="spellStart"/>
+      <w:r>
+        <w:rPr>
+          <w:color w:val="E06C75"/>
+          <w:lang w:eastAsia="fr-CH"/>
+        </w:rPr>
+        <w:t>momentum</w:t>
+      </w:r>
+      <w:proofErr w:type="spellEnd"/>
+      <w:r>
+        <w:rPr>
+          <w:color w:val="E06C75"/>
+          <w:lang w:eastAsia="fr-CH"/>
+        </w:rPr>
+        <w:t xml:space="preserve"> </w:t>
+      </w:r>
+      <w:r>
+        <w:rPr>
+          <w:color w:val="61AFEF"/>
+          <w:lang w:eastAsia="fr-CH"/>
+        </w:rPr>
+        <w:t xml:space="preserve">-= </w:t>
+      </w:r>
+      <w:r>
+        <w:rPr>
+          <w:color w:val="D19A66"/>
+          <w:lang w:eastAsia="fr-CH"/>
+        </w:rPr>
+        <w:t>0.5</w:t>
+      </w:r>
+      <w:r>
+        <w:rPr>
+          <w:color w:val="A6B2C0"/>
+          <w:lang w:eastAsia="fr-CH"/>
+        </w:rPr>
+        <w:t>;</w:t>
+      </w:r>
+      <w:r>
+        <w:rPr>
+          <w:color w:val="A6B2C0"/>
+          <w:lang w:eastAsia="fr-CH"/>
+        </w:rPr>
+        <w:br/>
+        <w:t xml:space="preserve">        </w:t>
+      </w:r>
+      <w:proofErr w:type="spellStart"/>
+      <w:r>
+        <w:rPr>
+          <w:color w:val="E06C75"/>
+          <w:lang w:eastAsia="fr-CH"/>
+        </w:rPr>
+        <w:t>birdSprite</w:t>
+      </w:r>
+      <w:r>
+        <w:rPr>
+          <w:color w:val="A6B2C0"/>
+          <w:lang w:eastAsia="fr-CH"/>
+        </w:rPr>
+        <w:t>.</w:t>
+      </w:r>
+      <w:r>
+        <w:rPr>
+          <w:color w:val="61AEEF"/>
+          <w:lang w:eastAsia="fr-CH"/>
+        </w:rPr>
+        <w:t>setRotate</w:t>
+      </w:r>
+      <w:proofErr w:type="spellEnd"/>
+      <w:r>
+        <w:rPr>
+          <w:color w:val="A6B2C0"/>
+          <w:lang w:eastAsia="fr-CH"/>
+        </w:rPr>
+        <w:t>(</w:t>
+      </w:r>
+      <w:r>
+        <w:rPr>
+          <w:color w:val="61AFEF"/>
+          <w:lang w:eastAsia="fr-CH"/>
+        </w:rPr>
+        <w:t>-</w:t>
+      </w:r>
+      <w:r>
+        <w:rPr>
+          <w:color w:val="D19A66"/>
+          <w:lang w:eastAsia="fr-CH"/>
+        </w:rPr>
+        <w:t>20</w:t>
+      </w:r>
+      <w:r>
+        <w:rPr>
+          <w:color w:val="A6B2C0"/>
+          <w:lang w:eastAsia="fr-CH"/>
+        </w:rPr>
+        <w:t>);</w:t>
+      </w:r>
+      <w:r>
+        <w:rPr>
+          <w:color w:val="A6B2C0"/>
+          <w:lang w:eastAsia="fr-CH"/>
+        </w:rPr>
+        <w:br/>
+        <w:t xml:space="preserve">    } </w:t>
+      </w:r>
+      <w:proofErr w:type="spellStart"/>
+      <w:r>
+        <w:rPr>
+          <w:i/>
+          <w:iCs/>
+          <w:color w:val="C679DD"/>
+          <w:lang w:eastAsia="fr-CH"/>
+        </w:rPr>
+        <w:t>else</w:t>
+      </w:r>
+      <w:proofErr w:type="spellEnd"/>
+      <w:r>
+        <w:rPr>
+          <w:i/>
+          <w:iCs/>
+          <w:color w:val="C679DD"/>
+          <w:lang w:eastAsia="fr-CH"/>
+        </w:rPr>
+        <w:t xml:space="preserve"> </w:t>
+      </w:r>
+      <w:r>
+        <w:rPr>
+          <w:color w:val="A6B2C0"/>
+          <w:lang w:eastAsia="fr-CH"/>
+        </w:rPr>
+        <w:t>{</w:t>
+      </w:r>
+      <w:r>
+        <w:rPr>
+          <w:color w:val="A6B2C0"/>
+          <w:lang w:eastAsia="fr-CH"/>
+        </w:rPr>
+        <w:br/>
+        <w:t xml:space="preserve">        </w:t>
+      </w:r>
+      <w:proofErr w:type="spellStart"/>
+      <w:r>
+        <w:rPr>
+          <w:color w:val="E06C75"/>
+          <w:lang w:eastAsia="fr-CH"/>
+        </w:rPr>
+        <w:t>flying</w:t>
+      </w:r>
+      <w:proofErr w:type="spellEnd"/>
+      <w:r>
+        <w:rPr>
+          <w:color w:val="E06C75"/>
+          <w:lang w:eastAsia="fr-CH"/>
+        </w:rPr>
+        <w:t xml:space="preserve"> </w:t>
+      </w:r>
+      <w:r>
+        <w:rPr>
+          <w:color w:val="61AFEF"/>
+          <w:lang w:eastAsia="fr-CH"/>
+        </w:rPr>
+        <w:t xml:space="preserve">= </w:t>
+      </w:r>
+      <w:r>
+        <w:rPr>
+          <w:i/>
+          <w:iCs/>
+          <w:color w:val="D19A66"/>
+          <w:lang w:eastAsia="fr-CH"/>
+        </w:rPr>
+        <w:t>false</w:t>
+      </w:r>
+      <w:r>
+        <w:rPr>
+          <w:color w:val="A6B2C0"/>
+          <w:lang w:eastAsia="fr-CH"/>
+        </w:rPr>
+        <w:t>;</w:t>
+      </w:r>
+      <w:r>
+        <w:rPr>
+          <w:color w:val="A6B2C0"/>
+          <w:lang w:eastAsia="fr-CH"/>
+        </w:rPr>
+        <w:br/>
+        <w:t xml:space="preserve">    }</w:t>
+      </w:r>
+      <w:r>
+        <w:rPr>
+          <w:color w:val="A6B2C0"/>
+          <w:lang w:eastAsia="fr-CH"/>
+        </w:rPr>
+        <w:br/>
+        <w:t>}</w:t>
+      </w:r>
+    </w:p>
+    <w:p>
+      <w:pPr>
+        <w:rPr>
+          <w:lang w:eastAsia="fr-CH"/>
+        </w:rPr>
+      </w:pPr>
+    </w:p>
+    <w:p>
+      <w:pPr>
+        <w:rPr>
+          <w:i/>
+          <w:iCs/>
+          <w:lang w:eastAsia="fr-CH"/>
+        </w:rPr>
+      </w:pPr>
+      <w:proofErr w:type="spellStart"/>
+      <w:r>
+        <w:rPr>
+          <w:rStyle w:val="CodeCar"/>
+          <w:i/>
+          <w:iCs/>
+        </w:rPr>
+        <w:t>birdSprite.setRotate</w:t>
+      </w:r>
+      <w:proofErr w:type="spellEnd"/>
+      <w:r>
+        <w:rPr>
+          <w:rStyle w:val="CodeCar"/>
+          <w:i/>
+          <w:iCs/>
+        </w:rPr>
+        <w:t>(-20)</w:t>
+      </w:r>
+      <w:r>
+        <w:rPr>
+          <w:i/>
+          <w:iCs/>
+          <w:lang w:eastAsia="fr-CH"/>
+        </w:rPr>
+        <w:t xml:space="preserve"> sert à faire se pencher l’oiseau vers l’arrière pour donner l’impression qu’il </w:t>
+      </w:r>
+      <w:r>
+        <w:rPr>
+          <w:i/>
+          <w:iCs/>
+          <w:lang w:eastAsia="fr-CH"/>
+        </w:rPr>
+        <w:t>t</w:t>
+      </w:r>
+      <w:r>
+        <w:rPr>
+          <w:i/>
+          <w:iCs/>
+          <w:lang w:eastAsia="fr-CH"/>
+        </w:rPr>
+        <w:t>ire vers le haut pour voler.</w:t>
+      </w:r>
+    </w:p>
+    <w:p>
+      <w:pPr>
+        <w:rPr>
+          <w:lang w:eastAsia="fr-CH"/>
+        </w:rPr>
+      </w:pPr>
+      <w:r>
+        <w:rPr>
+          <w:lang w:eastAsia="fr-CH"/>
+        </w:rPr>
+        <w:t>Il faut donc faire variés ces trois paramètre pour obtenir un saut fluides,</w:t>
+      </w:r>
+      <w:r>
+        <w:rPr>
+          <w:lang w:eastAsia="fr-CH"/>
+        </w:rPr>
+        <w:t xml:space="preserve"> pas trop arqué et qui ne donne pas l’impression d’être sur la lune.</w:t>
+      </w:r>
+    </w:p>
+    <w:p>
+      <w:pPr>
+        <w:rPr>
+          <w:lang w:eastAsia="fr-CH"/>
+        </w:rPr>
+      </w:pPr>
+      <w:r>
+        <w:rPr>
+          <w:lang w:eastAsia="fr-CH"/>
+        </w:rPr>
+        <w:t>Paramètres de base :</w:t>
+      </w:r>
+    </w:p>
+    <w:p>
+      <w:pPr>
+        <w:pStyle w:val="Code"/>
+        <w:rPr>
+          <w:lang w:eastAsia="fr-CH"/>
+        </w:rPr>
+      </w:pPr>
+      <w:proofErr w:type="spellStart"/>
+      <w:r>
+        <w:rPr>
+          <w:lang w:eastAsia="fr-CH"/>
+        </w:rPr>
+        <w:t>Main.BIRD_GRAVITY</w:t>
+      </w:r>
+      <w:proofErr w:type="spellEnd"/>
+      <w:r>
+        <w:rPr>
+          <w:lang w:eastAsia="fr-CH"/>
+        </w:rPr>
+        <w:t xml:space="preserve"> = 8</w:t>
+      </w:r>
+    </w:p>
+    <w:p>
+      <w:pPr>
+        <w:pStyle w:val="Code"/>
+        <w:rPr>
+          <w:lang w:eastAsia="fr-CH"/>
+        </w:rPr>
+      </w:pPr>
+      <w:proofErr w:type="spellStart"/>
+      <w:r>
+        <w:rPr>
+          <w:lang w:eastAsia="fr-CH"/>
+        </w:rPr>
+        <w:t>Bird.momentum</w:t>
+      </w:r>
+      <w:proofErr w:type="spellEnd"/>
+      <w:r>
+        <w:rPr>
+          <w:lang w:eastAsia="fr-CH"/>
+        </w:rPr>
+        <w:t xml:space="preserve"> = 20</w:t>
+      </w:r>
+    </w:p>
+    <w:p>
+      <w:pPr>
+        <w:pStyle w:val="Code"/>
+        <w:rPr>
+          <w:lang w:eastAsia="fr-CH"/>
+        </w:rPr>
+      </w:pPr>
+      <w:r>
+        <w:rPr>
+          <w:lang w:eastAsia="fr-CH"/>
+        </w:rPr>
+        <w:t>Perte de vitesse = -0.5</w:t>
+      </w:r>
+    </w:p>
+    <w:p>
+      <w:pPr>
         <w:pStyle w:val="Titre1"/>
       </w:pPr>
-      <w:bookmarkStart w:id="9" w:name="_Toc57113094"/>
+      <w:bookmarkStart w:id="11" w:name="_Toc57195763"/>
       <w:r>
         <w:t>Sources</w:t>
       </w:r>
-      <w:bookmarkEnd w:id="9"/>
+      <w:bookmarkEnd w:id="11"/>
     </w:p>
     <w:p>
       <w:pPr>
@@ -4646,13 +5723,40 @@
         <w:rPr>
           <w:szCs w:val="24"/>
         </w:rPr>
+        <w:t xml:space="preserve">Rotation d’un imageView : </w:t>
+      </w:r>
+      <w:hyperlink r:id="rId19" w:history="1">
+        <w:r>
+          <w:rPr>
+            <w:rStyle w:val="Lienhypertexte"/>
+            <w:szCs w:val="24"/>
+          </w:rPr>
+          <w:t>https://stackoverflow.com/questions/34166627/javafx-rotate-imageview</w:t>
+        </w:r>
+      </w:hyperlink>
+    </w:p>
+    <w:p>
+      <w:pPr>
+        <w:pStyle w:val="Paragraphedeliste"/>
+        <w:numPr>
+          <w:ilvl w:val="0"/>
+          <w:numId w:val="8"/>
+        </w:numPr>
+        <w:rPr>
+          <w:szCs w:val="24"/>
+        </w:rPr>
+      </w:pPr>
+      <w:r>
+        <w:rPr>
+          <w:szCs w:val="24"/>
+        </w:rPr>
         <w:t>Précédents exercices réalisés en module</w:t>
       </w:r>
     </w:p>
     <w:sectPr>
-      <w:headerReference w:type="default" r:id="rId19"/>
-      <w:footerReference w:type="default" r:id="rId20"/>
-      <w:headerReference w:type="first" r:id="rId21"/>
+      <w:headerReference w:type="default" r:id="rId20"/>
+      <w:footerReference w:type="default" r:id="rId21"/>
+      <w:headerReference w:type="first" r:id="rId22"/>
       <w:pgSz w:w="11906" w:h="16838"/>
       <w:pgMar w:top="1417" w:right="1417" w:bottom="1417" w:left="1417" w:header="708" w:footer="708" w:gutter="0"/>
       <w:pgNumType w:start="1"/>
@@ -4766,7 +5870,7 @@
       <w:rPr>
         <w:noProof/>
       </w:rPr>
-      <w:t>24 novembre 2020</w:t>
+      <w:t>25 novembre 2020</w:t>
     </w:r>
     <w:r>
       <w:fldChar w:fldCharType="end"/>
@@ -4806,7 +5910,7 @@
         <w:rPr>
           <w:noProof/>
         </w:rPr>
-        <w:t>6</w:t>
+        <w:t>7</w:t>
       </w:r>
     </w:fldSimple>
   </w:p>
@@ -6005,6 +7109,119 @@
     </w:lvl>
   </w:abstractNum>
   <w:abstractNum w:abstractNumId="10" w15:restartNumberingAfterBreak="0">
+    <w:nsid w:val="74065BAA"/>
+    <w:multiLevelType w:val="hybridMultilevel"/>
+    <w:tmpl w:val="BF14D638"/>
+    <w:lvl w:ilvl="0" w:tplc="100C0001">
+      <w:start w:val="1"/>
+      <w:numFmt w:val="bullet"/>
+      <w:lvlText w:val=""/>
+      <w:lvlJc w:val="left"/>
+      <w:pPr>
+        <w:ind w:left="720" w:hanging="360"/>
+      </w:pPr>
+      <w:rPr>
+        <w:rFonts w:ascii="Symbol" w:hAnsi="Symbol" w:hint="default"/>
+      </w:rPr>
+    </w:lvl>
+    <w:lvl w:ilvl="1" w:tplc="100C0003" w:tentative="1">
+      <w:start w:val="1"/>
+      <w:numFmt w:val="bullet"/>
+      <w:lvlText w:val="o"/>
+      <w:lvlJc w:val="left"/>
+      <w:pPr>
+        <w:ind w:left="1440" w:hanging="360"/>
+      </w:pPr>
+      <w:rPr>
+        <w:rFonts w:ascii="Courier New" w:hAnsi="Courier New" w:cs="Courier New" w:hint="default"/>
+      </w:rPr>
+    </w:lvl>
+    <w:lvl w:ilvl="2" w:tplc="100C0005" w:tentative="1">
+      <w:start w:val="1"/>
+      <w:numFmt w:val="bullet"/>
+      <w:lvlText w:val=""/>
+      <w:lvlJc w:val="left"/>
+      <w:pPr>
+        <w:ind w:left="2160" w:hanging="360"/>
+      </w:pPr>
+      <w:rPr>
+        <w:rFonts w:ascii="Wingdings" w:hAnsi="Wingdings" w:hint="default"/>
+      </w:rPr>
+    </w:lvl>
+    <w:lvl w:ilvl="3" w:tplc="100C0001" w:tentative="1">
+      <w:start w:val="1"/>
+      <w:numFmt w:val="bullet"/>
+      <w:lvlText w:val=""/>
+      <w:lvlJc w:val="left"/>
+      <w:pPr>
+        <w:ind w:left="2880" w:hanging="360"/>
+      </w:pPr>
+      <w:rPr>
+        <w:rFonts w:ascii="Symbol" w:hAnsi="Symbol" w:hint="default"/>
+      </w:rPr>
+    </w:lvl>
+    <w:lvl w:ilvl="4" w:tplc="100C0003" w:tentative="1">
+      <w:start w:val="1"/>
+      <w:numFmt w:val="bullet"/>
+      <w:lvlText w:val="o"/>
+      <w:lvlJc w:val="left"/>
+      <w:pPr>
+        <w:ind w:left="3600" w:hanging="360"/>
+      </w:pPr>
+      <w:rPr>
+        <w:rFonts w:ascii="Courier New" w:hAnsi="Courier New" w:cs="Courier New" w:hint="default"/>
+      </w:rPr>
+    </w:lvl>
+    <w:lvl w:ilvl="5" w:tplc="100C0005" w:tentative="1">
+      <w:start w:val="1"/>
+      <w:numFmt w:val="bullet"/>
+      <w:lvlText w:val=""/>
+      <w:lvlJc w:val="left"/>
+      <w:pPr>
+        <w:ind w:left="4320" w:hanging="360"/>
+      </w:pPr>
+      <w:rPr>
+        <w:rFonts w:ascii="Wingdings" w:hAnsi="Wingdings" w:hint="default"/>
+      </w:rPr>
+    </w:lvl>
+    <w:lvl w:ilvl="6" w:tplc="100C0001" w:tentative="1">
+      <w:start w:val="1"/>
+      <w:numFmt w:val="bullet"/>
+      <w:lvlText w:val=""/>
+      <w:lvlJc w:val="left"/>
+      <w:pPr>
+        <w:ind w:left="5040" w:hanging="360"/>
+      </w:pPr>
+      <w:rPr>
+        <w:rFonts w:ascii="Symbol" w:hAnsi="Symbol" w:hint="default"/>
+      </w:rPr>
+    </w:lvl>
+    <w:lvl w:ilvl="7" w:tplc="100C0003" w:tentative="1">
+      <w:start w:val="1"/>
+      <w:numFmt w:val="bullet"/>
+      <w:lvlText w:val="o"/>
+      <w:lvlJc w:val="left"/>
+      <w:pPr>
+        <w:ind w:left="5760" w:hanging="360"/>
+      </w:pPr>
+      <w:rPr>
+        <w:rFonts w:ascii="Courier New" w:hAnsi="Courier New" w:cs="Courier New" w:hint="default"/>
+      </w:rPr>
+    </w:lvl>
+    <w:lvl w:ilvl="8" w:tplc="100C0005" w:tentative="1">
+      <w:start w:val="1"/>
+      <w:numFmt w:val="bullet"/>
+      <w:lvlText w:val=""/>
+      <w:lvlJc w:val="left"/>
+      <w:pPr>
+        <w:ind w:left="6480" w:hanging="360"/>
+      </w:pPr>
+      <w:rPr>
+        <w:rFonts w:ascii="Wingdings" w:hAnsi="Wingdings" w:hint="default"/>
+      </w:rPr>
+    </w:lvl>
+  </w:abstractNum>
+  <w:abstractNum w:abstractNumId="11" w15:restartNumberingAfterBreak="0">
     <w:nsid w:val="7A513AED"/>
     <w:multiLevelType w:val="hybridMultilevel"/>
     <w:tmpl w:val="8FC28468"/>
@@ -6117,7 +7334,7 @@
       </w:rPr>
     </w:lvl>
   </w:abstractNum>
-  <w:abstractNum w:abstractNumId="11" w15:restartNumberingAfterBreak="0">
+  <w:abstractNum w:abstractNumId="12" w15:restartNumberingAfterBreak="0">
     <w:nsid w:val="7A597E23"/>
     <w:multiLevelType w:val="hybridMultilevel"/>
     <w:tmpl w:val="B058A32C"/>
@@ -6249,7 +7466,7 @@
     <w:abstractNumId w:val="7"/>
   </w:num>
   <w:num w:numId="7">
-    <w:abstractNumId w:val="11"/>
+    <w:abstractNumId w:val="12"/>
   </w:num>
   <w:num w:numId="8">
     <w:abstractNumId w:val="5"/>
@@ -6258,13 +7475,16 @@
     <w:abstractNumId w:val="8"/>
   </w:num>
   <w:num w:numId="10">
-    <w:abstractNumId w:val="10"/>
+    <w:abstractNumId w:val="11"/>
   </w:num>
   <w:num w:numId="11">
     <w:abstractNumId w:val="1"/>
   </w:num>
   <w:num w:numId="12">
     <w:abstractNumId w:val="9"/>
+  </w:num>
+  <w:num w:numId="13">
+    <w:abstractNumId w:val="10"/>
   </w:num>
 </w:numbering>
 </file>

</xml_diff>

<commit_message>
Correction et mise en page + nouveaux PDF
</commit_message>
<xml_diff>
--- a/docs/FlappyBird_DocumentationTechnique.docx
+++ b/docs/FlappyBird_DocumentationTechnique.docx
@@ -193,6 +193,7 @@
                                       <w:calendar w:val="gregorian"/>
                                     </w:date>
                                   </w:sdtPr>
+                                  <w:sdtEndPr/>
                                   <w:sdtContent>
                                     <w:p>
                                       <w:pPr>
@@ -278,6 +279,7 @@
                                     <w:dataBinding w:prefixMappings="xmlns:ns0='http://schemas.openxmlformats.org/package/2006/metadata/core-properties' xmlns:ns1='http://purl.org/dc/elements/1.1/'" w:xpath="/ns0:coreProperties[1]/ns1:creator[1]" w:storeItemID="{6C3C8BC8-F283-45AE-878A-BAB7291924A1}"/>
                                     <w:text/>
                                   </w:sdtPr>
+                                  <w:sdtEndPr/>
                                   <w:sdtContent>
                                     <w:p>
                                       <w:pPr>
@@ -306,6 +308,7 @@
                                     <w:dataBinding w:prefixMappings="xmlns:ns0='http://schemas.openxmlformats.org/officeDocument/2006/extended-properties'" w:xpath="/ns0:Properties[1]/ns0:Company[1]" w:storeItemID="{6668398D-A668-4E3E-A5EB-62B293D839F1}"/>
                                     <w:text/>
                                   </w:sdtPr>
+                                  <w:sdtEndPr/>
                                   <w:sdtContent>
                                     <w:p>
                                       <w:pPr>
@@ -339,6 +342,7 @@
                                       <w:calendar w:val="gregorian"/>
                                     </w:date>
                                   </w:sdtPr>
+                                  <w:sdtEndPr/>
                                   <w:sdtContent>
                                     <w:p>
                                       <w:pPr>
@@ -405,6 +409,7 @@
                                 <w:calendar w:val="gregorian"/>
                               </w:date>
                             </w:sdtPr>
+                            <w:sdtEndPr/>
                             <w:sdtContent>
                               <w:p>
                                 <w:pPr>
@@ -445,6 +450,7 @@
                               <w:dataBinding w:prefixMappings="xmlns:ns0='http://schemas.openxmlformats.org/package/2006/metadata/core-properties' xmlns:ns1='http://purl.org/dc/elements/1.1/'" w:xpath="/ns0:coreProperties[1]/ns1:creator[1]" w:storeItemID="{6C3C8BC8-F283-45AE-878A-BAB7291924A1}"/>
                               <w:text/>
                             </w:sdtPr>
+                            <w:sdtEndPr/>
                             <w:sdtContent>
                               <w:p>
                                 <w:pPr>
@@ -473,6 +479,7 @@
                               <w:dataBinding w:prefixMappings="xmlns:ns0='http://schemas.openxmlformats.org/officeDocument/2006/extended-properties'" w:xpath="/ns0:Properties[1]/ns0:Company[1]" w:storeItemID="{6668398D-A668-4E3E-A5EB-62B293D839F1}"/>
                               <w:text/>
                             </w:sdtPr>
+                            <w:sdtEndPr/>
                             <w:sdtContent>
                               <w:p>
                                 <w:pPr>
@@ -506,6 +513,7 @@
                                 <w:calendar w:val="gregorian"/>
                               </w:date>
                             </w:sdtPr>
+                            <w:sdtEndPr/>
                             <w:sdtContent>
                               <w:p>
                                 <w:pPr>
@@ -605,6 +613,7 @@
                                   <w:dataBinding w:prefixMappings="xmlns:ns0='http://schemas.openxmlformats.org/package/2006/metadata/core-properties' xmlns:ns1='http://purl.org/dc/elements/1.1/'" w:xpath="/ns0:coreProperties[1]/ns1:title[1]" w:storeItemID="{6C3C8BC8-F283-45AE-878A-BAB7291924A1}"/>
                                   <w:text/>
                                 </w:sdtPr>
+                                <w:sdtEndPr/>
                                 <w:sdtContent>
                                   <w:p>
                                     <w:pPr>
@@ -661,6 +670,7 @@
                             <w:dataBinding w:prefixMappings="xmlns:ns0='http://schemas.openxmlformats.org/package/2006/metadata/core-properties' xmlns:ns1='http://purl.org/dc/elements/1.1/'" w:xpath="/ns0:coreProperties[1]/ns1:title[1]" w:storeItemID="{6C3C8BC8-F283-45AE-878A-BAB7291924A1}"/>
                             <w:text/>
                           </w:sdtPr>
+                          <w:sdtEndPr/>
                           <w:sdtContent>
                             <w:p>
                               <w:pPr>
@@ -870,7 +880,7 @@
           <w:r>
             <w:fldChar w:fldCharType="separate"/>
           </w:r>
-          <w:hyperlink w:anchor="_Toc57273541" w:history="1">
+          <w:hyperlink w:anchor="_Toc57279887" w:history="1">
             <w:r>
               <w:rPr>
                 <w:rStyle w:val="Lienhypertexte"/>
@@ -913,7 +923,7 @@
                 <w:noProof/>
                 <w:webHidden/>
               </w:rPr>
-              <w:instrText xml:space="preserve"> PAGEREF _Toc57273541 \h </w:instrText>
+              <w:instrText xml:space="preserve"> PAGEREF _Toc57279887 \h </w:instrText>
             </w:r>
             <w:r>
               <w:rPr>
@@ -958,7 +968,7 @@
               <w:lang w:eastAsia="fr-CH"/>
             </w:rPr>
           </w:pPr>
-          <w:hyperlink w:anchor="_Toc57273542" w:history="1">
+          <w:hyperlink w:anchor="_Toc57279888" w:history="1">
             <w:r>
               <w:rPr>
                 <w:rStyle w:val="Lienhypertexte"/>
@@ -1001,7 +1011,7 @@
                 <w:noProof/>
                 <w:webHidden/>
               </w:rPr>
-              <w:instrText xml:space="preserve"> PAGEREF _Toc57273542 \h </w:instrText>
+              <w:instrText xml:space="preserve"> PAGEREF _Toc57279888 \h </w:instrText>
             </w:r>
             <w:r>
               <w:rPr>
@@ -1046,7 +1056,7 @@
               <w:lang w:eastAsia="fr-CH"/>
             </w:rPr>
           </w:pPr>
-          <w:hyperlink w:anchor="_Toc57273543" w:history="1">
+          <w:hyperlink w:anchor="_Toc57279889" w:history="1">
             <w:r>
               <w:rPr>
                 <w:rStyle w:val="Lienhypertexte"/>
@@ -1068,6 +1078,182 @@
                 <w:rStyle w:val="Lienhypertexte"/>
                 <w:noProof/>
               </w:rPr>
+              <w:t>Installations</w:t>
+            </w:r>
+            <w:r>
+              <w:rPr>
+                <w:noProof/>
+                <w:webHidden/>
+              </w:rPr>
+              <w:tab/>
+            </w:r>
+            <w:r>
+              <w:rPr>
+                <w:noProof/>
+                <w:webHidden/>
+              </w:rPr>
+              <w:fldChar w:fldCharType="begin"/>
+            </w:r>
+            <w:r>
+              <w:rPr>
+                <w:noProof/>
+                <w:webHidden/>
+              </w:rPr>
+              <w:instrText xml:space="preserve"> PAGEREF _Toc57279889 \h </w:instrText>
+            </w:r>
+            <w:r>
+              <w:rPr>
+                <w:noProof/>
+                <w:webHidden/>
+              </w:rPr>
+            </w:r>
+            <w:r>
+              <w:rPr>
+                <w:noProof/>
+                <w:webHidden/>
+              </w:rPr>
+              <w:fldChar w:fldCharType="separate"/>
+            </w:r>
+            <w:r>
+              <w:rPr>
+                <w:noProof/>
+                <w:webHidden/>
+              </w:rPr>
+              <w:t>2</w:t>
+            </w:r>
+            <w:r>
+              <w:rPr>
+                <w:noProof/>
+                <w:webHidden/>
+              </w:rPr>
+              <w:fldChar w:fldCharType="end"/>
+            </w:r>
+          </w:hyperlink>
+        </w:p>
+        <w:p>
+          <w:pPr>
+            <w:pStyle w:val="TM1"/>
+            <w:tabs>
+              <w:tab w:val="left" w:pos="480"/>
+              <w:tab w:val="right" w:leader="dot" w:pos="9062"/>
+            </w:tabs>
+            <w:rPr>
+              <w:rFonts w:asciiTheme="minorHAnsi" w:eastAsiaTheme="minorEastAsia" w:hAnsiTheme="minorHAnsi"/>
+              <w:noProof/>
+              <w:sz w:val="22"/>
+              <w:lang w:eastAsia="fr-CH"/>
+            </w:rPr>
+          </w:pPr>
+          <w:hyperlink w:anchor="_Toc57279890" w:history="1">
+            <w:r>
+              <w:rPr>
+                <w:rStyle w:val="Lienhypertexte"/>
+                <w:noProof/>
+              </w:rPr>
+              <w:t>4.</w:t>
+            </w:r>
+            <w:r>
+              <w:rPr>
+                <w:rFonts w:asciiTheme="minorHAnsi" w:eastAsiaTheme="minorEastAsia" w:hAnsiTheme="minorHAnsi"/>
+                <w:noProof/>
+                <w:sz w:val="22"/>
+                <w:lang w:eastAsia="fr-CH"/>
+              </w:rPr>
+              <w:tab/>
+            </w:r>
+            <w:r>
+              <w:rPr>
+                <w:rStyle w:val="Lienhypertexte"/>
+                <w:noProof/>
+              </w:rPr>
+              <w:t>Les classes :</w:t>
+            </w:r>
+            <w:r>
+              <w:rPr>
+                <w:noProof/>
+                <w:webHidden/>
+              </w:rPr>
+              <w:tab/>
+            </w:r>
+            <w:r>
+              <w:rPr>
+                <w:noProof/>
+                <w:webHidden/>
+              </w:rPr>
+              <w:fldChar w:fldCharType="begin"/>
+            </w:r>
+            <w:r>
+              <w:rPr>
+                <w:noProof/>
+                <w:webHidden/>
+              </w:rPr>
+              <w:instrText xml:space="preserve"> PAGEREF _Toc57279890 \h </w:instrText>
+            </w:r>
+            <w:r>
+              <w:rPr>
+                <w:noProof/>
+                <w:webHidden/>
+              </w:rPr>
+            </w:r>
+            <w:r>
+              <w:rPr>
+                <w:noProof/>
+                <w:webHidden/>
+              </w:rPr>
+              <w:fldChar w:fldCharType="separate"/>
+            </w:r>
+            <w:r>
+              <w:rPr>
+                <w:noProof/>
+                <w:webHidden/>
+              </w:rPr>
+              <w:t>2</w:t>
+            </w:r>
+            <w:r>
+              <w:rPr>
+                <w:noProof/>
+                <w:webHidden/>
+              </w:rPr>
+              <w:fldChar w:fldCharType="end"/>
+            </w:r>
+          </w:hyperlink>
+        </w:p>
+        <w:p>
+          <w:pPr>
+            <w:pStyle w:val="TM1"/>
+            <w:tabs>
+              <w:tab w:val="left" w:pos="480"/>
+              <w:tab w:val="right" w:leader="dot" w:pos="9062"/>
+            </w:tabs>
+            <w:rPr>
+              <w:rFonts w:asciiTheme="minorHAnsi" w:eastAsiaTheme="minorEastAsia" w:hAnsiTheme="minorHAnsi"/>
+              <w:noProof/>
+              <w:sz w:val="22"/>
+              <w:lang w:eastAsia="fr-CH"/>
+            </w:rPr>
+          </w:pPr>
+          <w:hyperlink w:anchor="_Toc57279891" w:history="1">
+            <w:r>
+              <w:rPr>
+                <w:rStyle w:val="Lienhypertexte"/>
+                <w:noProof/>
+              </w:rPr>
+              <w:t>5.</w:t>
+            </w:r>
+            <w:r>
+              <w:rPr>
+                <w:rFonts w:asciiTheme="minorHAnsi" w:eastAsiaTheme="minorEastAsia" w:hAnsiTheme="minorHAnsi"/>
+                <w:noProof/>
+                <w:sz w:val="22"/>
+                <w:lang w:eastAsia="fr-CH"/>
+              </w:rPr>
+              <w:tab/>
+            </w:r>
+            <w:r>
+              <w:rPr>
+                <w:rStyle w:val="Lienhypertexte"/>
+                <w:noProof/>
+              </w:rPr>
               <w:t>Explications supplémentaires</w:t>
             </w:r>
             <w:r>
@@ -1089,7 +1275,7 @@
                 <w:noProof/>
                 <w:webHidden/>
               </w:rPr>
-              <w:instrText xml:space="preserve"> PAGEREF _Toc57273543 \h </w:instrText>
+              <w:instrText xml:space="preserve"> PAGEREF _Toc57279891 \h </w:instrText>
             </w:r>
             <w:r>
               <w:rPr>
@@ -1134,13 +1320,13 @@
               <w:lang w:eastAsia="fr-CH"/>
             </w:rPr>
           </w:pPr>
-          <w:hyperlink w:anchor="_Toc57273544" w:history="1">
+          <w:hyperlink w:anchor="_Toc57279892" w:history="1">
             <w:r>
               <w:rPr>
                 <w:rStyle w:val="Lienhypertexte"/>
                 <w:noProof/>
               </w:rPr>
-              <w:t>3.1</w:t>
+              <w:t>5.1</w:t>
             </w:r>
             <w:r>
               <w:rPr>
@@ -1177,7 +1363,7 @@
                 <w:noProof/>
                 <w:webHidden/>
               </w:rPr>
-              <w:instrText xml:space="preserve"> PAGEREF _Toc57273544 \h </w:instrText>
+              <w:instrText xml:space="preserve"> PAGEREF _Toc57279892 \h </w:instrText>
             </w:r>
             <w:r>
               <w:rPr>
@@ -1222,13 +1408,13 @@
               <w:lang w:eastAsia="fr-CH"/>
             </w:rPr>
           </w:pPr>
-          <w:hyperlink w:anchor="_Toc57273545" w:history="1">
+          <w:hyperlink w:anchor="_Toc57279893" w:history="1">
             <w:r>
               <w:rPr>
                 <w:rStyle w:val="Lienhypertexte"/>
                 <w:noProof/>
               </w:rPr>
-              <w:t>3.2</w:t>
+              <w:t>5.2</w:t>
             </w:r>
             <w:r>
               <w:rPr>
@@ -1265,7 +1451,7 @@
                 <w:noProof/>
                 <w:webHidden/>
               </w:rPr>
-              <w:instrText xml:space="preserve"> PAGEREF _Toc57273545 \h </w:instrText>
+              <w:instrText xml:space="preserve"> PAGEREF _Toc57279893 \h </w:instrText>
             </w:r>
             <w:r>
               <w:rPr>
@@ -1310,13 +1496,13 @@
               <w:lang w:eastAsia="fr-CH"/>
             </w:rPr>
           </w:pPr>
-          <w:hyperlink w:anchor="_Toc57273546" w:history="1">
+          <w:hyperlink w:anchor="_Toc57279894" w:history="1">
             <w:r>
               <w:rPr>
                 <w:rStyle w:val="Lienhypertexte"/>
                 <w:noProof/>
               </w:rPr>
-              <w:t>3.3</w:t>
+              <w:t>5.3</w:t>
             </w:r>
             <w:r>
               <w:rPr>
@@ -1353,7 +1539,7 @@
                 <w:noProof/>
                 <w:webHidden/>
               </w:rPr>
-              <w:instrText xml:space="preserve"> PAGEREF _Toc57273546 \h </w:instrText>
+              <w:instrText xml:space="preserve"> PAGEREF _Toc57279894 \h </w:instrText>
             </w:r>
             <w:r>
               <w:rPr>
@@ -1398,13 +1584,13 @@
               <w:lang w:eastAsia="fr-CH"/>
             </w:rPr>
           </w:pPr>
-          <w:hyperlink w:anchor="_Toc57273547" w:history="1">
+          <w:hyperlink w:anchor="_Toc57279895" w:history="1">
             <w:r>
               <w:rPr>
                 <w:rStyle w:val="Lienhypertexte"/>
                 <w:noProof/>
               </w:rPr>
-              <w:t>3.4</w:t>
+              <w:t>5.4</w:t>
             </w:r>
             <w:r>
               <w:rPr>
@@ -1441,7 +1627,7 @@
                 <w:noProof/>
                 <w:webHidden/>
               </w:rPr>
-              <w:instrText xml:space="preserve"> PAGEREF _Toc57273547 \h </w:instrText>
+              <w:instrText xml:space="preserve"> PAGEREF _Toc57279895 \h </w:instrText>
             </w:r>
             <w:r>
               <w:rPr>
@@ -1486,13 +1672,13 @@
               <w:lang w:eastAsia="fr-CH"/>
             </w:rPr>
           </w:pPr>
-          <w:hyperlink w:anchor="_Toc57273548" w:history="1">
+          <w:hyperlink w:anchor="_Toc57279896" w:history="1">
             <w:r>
               <w:rPr>
                 <w:rStyle w:val="Lienhypertexte"/>
                 <w:noProof/>
               </w:rPr>
-              <w:t>3.5</w:t>
+              <w:t>5.5</w:t>
             </w:r>
             <w:r>
               <w:rPr>
@@ -1529,7 +1715,7 @@
                 <w:noProof/>
                 <w:webHidden/>
               </w:rPr>
-              <w:instrText xml:space="preserve"> PAGEREF _Toc57273548 \h </w:instrText>
+              <w:instrText xml:space="preserve"> PAGEREF _Toc57279896 \h </w:instrText>
             </w:r>
             <w:r>
               <w:rPr>
@@ -1574,13 +1760,13 @@
               <w:lang w:eastAsia="fr-CH"/>
             </w:rPr>
           </w:pPr>
-          <w:hyperlink w:anchor="_Toc57273549" w:history="1">
+          <w:hyperlink w:anchor="_Toc57279897" w:history="1">
             <w:r>
               <w:rPr>
                 <w:rStyle w:val="Lienhypertexte"/>
                 <w:noProof/>
               </w:rPr>
-              <w:t>3.5.1</w:t>
+              <w:t>5.5.1</w:t>
             </w:r>
             <w:r>
               <w:rPr>
@@ -1617,7 +1803,7 @@
                 <w:noProof/>
                 <w:webHidden/>
               </w:rPr>
-              <w:instrText xml:space="preserve"> PAGEREF _Toc57273549 \h </w:instrText>
+              <w:instrText xml:space="preserve"> PAGEREF _Toc57279897 \h </w:instrText>
             </w:r>
             <w:r>
               <w:rPr>
@@ -1662,13 +1848,13 @@
               <w:lang w:eastAsia="fr-CH"/>
             </w:rPr>
           </w:pPr>
-          <w:hyperlink w:anchor="_Toc57273550" w:history="1">
+          <w:hyperlink w:anchor="_Toc57279898" w:history="1">
             <w:r>
               <w:rPr>
                 <w:rStyle w:val="Lienhypertexte"/>
                 <w:noProof/>
               </w:rPr>
-              <w:t>3.5.2</w:t>
+              <w:t>5.5.2</w:t>
             </w:r>
             <w:r>
               <w:rPr>
@@ -1705,7 +1891,7 @@
                 <w:noProof/>
                 <w:webHidden/>
               </w:rPr>
-              <w:instrText xml:space="preserve"> PAGEREF _Toc57273550 \h </w:instrText>
+              <w:instrText xml:space="preserve"> PAGEREF _Toc57279898 \h </w:instrText>
             </w:r>
             <w:r>
               <w:rPr>
@@ -1750,14 +1936,14 @@
               <w:lang w:eastAsia="fr-CH"/>
             </w:rPr>
           </w:pPr>
-          <w:hyperlink w:anchor="_Toc57273551" w:history="1">
+          <w:hyperlink w:anchor="_Toc57279899" w:history="1">
             <w:r>
               <w:rPr>
                 <w:rStyle w:val="Lienhypertexte"/>
                 <w:noProof/>
                 <w:lang w:eastAsia="fr-CH"/>
               </w:rPr>
-              <w:t>3.6</w:t>
+              <w:t>5.6</w:t>
             </w:r>
             <w:r>
               <w:rPr>
@@ -1795,7 +1981,7 @@
                 <w:noProof/>
                 <w:webHidden/>
               </w:rPr>
-              <w:instrText xml:space="preserve"> PAGEREF _Toc57273551 \h </w:instrText>
+              <w:instrText xml:space="preserve"> PAGEREF _Toc57279899 \h </w:instrText>
             </w:r>
             <w:r>
               <w:rPr>
@@ -1840,14 +2026,14 @@
               <w:lang w:eastAsia="fr-CH"/>
             </w:rPr>
           </w:pPr>
-          <w:hyperlink w:anchor="_Toc57273552" w:history="1">
+          <w:hyperlink w:anchor="_Toc57279900" w:history="1">
             <w:r>
               <w:rPr>
                 <w:rStyle w:val="Lienhypertexte"/>
                 <w:noProof/>
                 <w:lang w:eastAsia="fr-CH"/>
               </w:rPr>
-              <w:t>3.7</w:t>
+              <w:t>5.7</w:t>
             </w:r>
             <w:r>
               <w:rPr>
@@ -1885,7 +2071,7 @@
                 <w:noProof/>
                 <w:webHidden/>
               </w:rPr>
-              <w:instrText xml:space="preserve"> PAGEREF _Toc57273552 \h </w:instrText>
+              <w:instrText xml:space="preserve"> PAGEREF _Toc57279900 \h </w:instrText>
             </w:r>
             <w:r>
               <w:rPr>
@@ -1930,13 +2116,13 @@
               <w:lang w:eastAsia="fr-CH"/>
             </w:rPr>
           </w:pPr>
-          <w:hyperlink w:anchor="_Toc57273553" w:history="1">
+          <w:hyperlink w:anchor="_Toc57279901" w:history="1">
             <w:r>
               <w:rPr>
                 <w:rStyle w:val="Lienhypertexte"/>
                 <w:noProof/>
               </w:rPr>
-              <w:t>4.</w:t>
+              <w:t>6.</w:t>
             </w:r>
             <w:r>
               <w:rPr>
@@ -1973,7 +2159,7 @@
                 <w:noProof/>
                 <w:webHidden/>
               </w:rPr>
-              <w:instrText xml:space="preserve"> PAGEREF _Toc57273553 \h </w:instrText>
+              <w:instrText xml:space="preserve"> PAGEREF _Toc57279901 \h </w:instrText>
             </w:r>
             <w:r>
               <w:rPr>
@@ -2037,7 +2223,7 @@
       <w:pPr>
         <w:pStyle w:val="Titre1"/>
       </w:pPr>
-      <w:bookmarkStart w:id="0" w:name="_Toc57273541"/>
+      <w:bookmarkStart w:id="0" w:name="_Toc57279887"/>
       <w:r>
         <w:t>Description du projet</w:t>
       </w:r>
@@ -2118,7 +2304,7 @@
       <w:pPr>
         <w:pStyle w:val="Titre1"/>
       </w:pPr>
-      <w:bookmarkStart w:id="1" w:name="_Toc57273542"/>
+      <w:bookmarkStart w:id="1" w:name="_Toc57279888"/>
       <w:r>
         <w:t>Convention de nommage</w:t>
       </w:r>
@@ -2178,9 +2364,11 @@
       <w:pPr>
         <w:pStyle w:val="Titre1"/>
       </w:pPr>
+      <w:bookmarkStart w:id="2" w:name="_Toc57279889"/>
       <w:r>
         <w:t>Installations</w:t>
       </w:r>
+      <w:bookmarkEnd w:id="2"/>
     </w:p>
     <w:p>
       <w:pPr>
@@ -2252,7 +2440,7 @@
       <w:r>
         <w:t xml:space="preserve">Tutoriel d’installation de JavaFX par Jetbrain : </w:t>
       </w:r>
-      <w:hyperlink r:id="rId15" w:history="1">
+      <w:hyperlink r:id="rId15" w:anchor="create-project" w:history="1">
         <w:r>
           <w:rPr>
             <w:rStyle w:val="Lienhypertexte"/>
@@ -2365,6 +2553,7 @@
           <w:u w:val="none"/>
         </w:rPr>
       </w:pPr>
+      <w:bookmarkStart w:id="3" w:name="_Toc57279890"/>
       <w:r>
         <w:rPr>
           <w:rStyle w:val="Lienhypertexte"/>
@@ -2374,6 +2563,7 @@
         </w:rPr>
         <w:t>Les classes :</w:t>
       </w:r>
+      <w:bookmarkEnd w:id="3"/>
     </w:p>
     <w:p>
       <w:r>
@@ -2482,11 +2672,11 @@
       <w:pPr>
         <w:pStyle w:val="Titre1"/>
       </w:pPr>
-      <w:bookmarkStart w:id="2" w:name="_Toc57273543"/>
+      <w:bookmarkStart w:id="4" w:name="_Toc57279891"/>
       <w:r>
         <w:t>Explications supplémentaires</w:t>
       </w:r>
-      <w:bookmarkEnd w:id="2"/>
+      <w:bookmarkEnd w:id="4"/>
     </w:p>
     <w:p>
       <w:r>
@@ -2522,11 +2712,11 @@
       <w:pPr>
         <w:pStyle w:val="Titre2"/>
       </w:pPr>
-      <w:bookmarkStart w:id="3" w:name="_Toc57273544"/>
+      <w:bookmarkStart w:id="5" w:name="_Toc57279892"/>
       <w:r>
         <w:t>Les « fausses scènes »</w:t>
       </w:r>
-      <w:bookmarkEnd w:id="3"/>
+      <w:bookmarkEnd w:id="5"/>
     </w:p>
     <w:p>
       <w:pPr>
@@ -2676,7 +2866,6 @@
         </w:rPr>
         <w:t xml:space="preserve">= </w:t>
       </w:r>
-      <w:proofErr w:type="gramStart"/>
       <w:r>
         <w:rPr>
           <w:i/>
@@ -2693,7 +2882,6 @@
         </w:rPr>
         <w:t>;</w:t>
       </w:r>
-      <w:proofErr w:type="gramEnd"/>
     </w:p>
     <w:p>
       <w:pPr>
@@ -2896,14 +3084,14 @@
       <w:pPr>
         <w:pStyle w:val="Titre2"/>
       </w:pPr>
-      <w:bookmarkStart w:id="4" w:name="_Toc57273545"/>
+      <w:bookmarkStart w:id="6" w:name="_Toc57279893"/>
       <w:r>
         <w:t>Les couples de</w:t>
       </w:r>
       <w:r>
         <w:t xml:space="preserve"> tuyaux</w:t>
       </w:r>
-      <w:bookmarkEnd w:id="4"/>
+      <w:bookmarkEnd w:id="6"/>
     </w:p>
     <w:p>
       <w:pPr>
@@ -3539,11 +3727,11 @@
       <w:pPr>
         <w:pStyle w:val="Titre2"/>
       </w:pPr>
-      <w:bookmarkStart w:id="5" w:name="_Toc57273546"/>
+      <w:bookmarkStart w:id="7" w:name="_Toc57279894"/>
       <w:r>
         <w:t>Le background</w:t>
       </w:r>
-      <w:bookmarkEnd w:id="5"/>
+      <w:bookmarkEnd w:id="7"/>
     </w:p>
     <w:p>
       <w:pPr>
@@ -3579,7 +3767,6 @@
       <w:r>
         <w:rPr>
           <w:color w:val="A6B2C0"/>
-          <w:lang w:val="en-US"/>
         </w:rPr>
         <w:t xml:space="preserve">    </w:t>
       </w:r>
@@ -3709,11 +3896,11 @@
       <w:pPr>
         <w:pStyle w:val="Titre2"/>
       </w:pPr>
-      <w:bookmarkStart w:id="6" w:name="_Toc57273547"/>
+      <w:bookmarkStart w:id="8" w:name="_Toc57279895"/>
       <w:r>
         <w:t>La classe Area</w:t>
       </w:r>
-      <w:bookmarkEnd w:id="6"/>
+      <w:bookmarkEnd w:id="8"/>
     </w:p>
     <w:p>
       <w:pPr>
@@ -3927,35 +4114,17 @@
                             <w:r>
                               <w:t xml:space="preserve">Figure </w:t>
                             </w:r>
+                            <w:fldSimple w:instr=" SEQ Figure \* ARABIC ">
+                              <w:r>
+                                <w:rPr>
+                                  <w:noProof/>
+                                </w:rPr>
+                                <w:t>1</w:t>
+                              </w:r>
+                            </w:fldSimple>
                             <w:r>
-                              <w:fldChar w:fldCharType="begin"/>
+                              <w:t xml:space="preserve"> Fonctionnement de base de Area</w:t>
                             </w:r>
-                            <w:r>
-                              <w:instrText xml:space="preserve"> SEQ Figure \* ARABIC </w:instrText>
-                            </w:r>
-                            <w:r>
-                              <w:fldChar w:fldCharType="separate"/>
-                            </w:r>
-                            <w:r>
-                              <w:rPr>
-                                <w:noProof/>
-                              </w:rPr>
-                              <w:t>1</w:t>
-                            </w:r>
-                            <w:r>
-                              <w:rPr>
-                                <w:noProof/>
-                              </w:rPr>
-                              <w:fldChar w:fldCharType="end"/>
-                            </w:r>
-                            <w:r>
-                              <w:t xml:space="preserve"> Fonctionnement de base </w:t>
-                            </w:r>
-                            <w:proofErr w:type="gramStart"/>
-                            <w:r>
-                              <w:t>de Area</w:t>
-                            </w:r>
-                            <w:proofErr w:type="gramEnd"/>
                           </w:p>
                         </w:txbxContent>
                       </wps:txbx>
@@ -3995,35 +4164,17 @@
                       <w:r>
                         <w:t xml:space="preserve">Figure </w:t>
                       </w:r>
+                      <w:fldSimple w:instr=" SEQ Figure \* ARABIC ">
+                        <w:r>
+                          <w:rPr>
+                            <w:noProof/>
+                          </w:rPr>
+                          <w:t>1</w:t>
+                        </w:r>
+                      </w:fldSimple>
                       <w:r>
-                        <w:fldChar w:fldCharType="begin"/>
+                        <w:t xml:space="preserve"> Fonctionnement de base de Area</w:t>
                       </w:r>
-                      <w:r>
-                        <w:instrText xml:space="preserve"> SEQ Figure \* ARABIC </w:instrText>
-                      </w:r>
-                      <w:r>
-                        <w:fldChar w:fldCharType="separate"/>
-                      </w:r>
-                      <w:r>
-                        <w:rPr>
-                          <w:noProof/>
-                        </w:rPr>
-                        <w:t>1</w:t>
-                      </w:r>
-                      <w:r>
-                        <w:rPr>
-                          <w:noProof/>
-                        </w:rPr>
-                        <w:fldChar w:fldCharType="end"/>
-                      </w:r>
-                      <w:r>
-                        <w:t xml:space="preserve"> Fonctionnement de base </w:t>
-                      </w:r>
-                      <w:proofErr w:type="gramStart"/>
-                      <w:r>
-                        <w:t>de Area</w:t>
-                      </w:r>
-                      <w:proofErr w:type="gramEnd"/>
                     </w:p>
                   </w:txbxContent>
                 </v:textbox>
@@ -4041,11 +4192,11 @@
       <w:pPr>
         <w:pStyle w:val="Titre2"/>
       </w:pPr>
-      <w:bookmarkStart w:id="7" w:name="_Toc57273548"/>
+      <w:bookmarkStart w:id="9" w:name="_Toc57279896"/>
       <w:r>
         <w:t>Gestion du temps et des frames</w:t>
       </w:r>
-      <w:bookmarkEnd w:id="7"/>
+      <w:bookmarkEnd w:id="9"/>
     </w:p>
     <w:p>
       <w:pPr>
@@ -4060,11 +4211,11 @@
       <w:pPr>
         <w:pStyle w:val="Titre3"/>
       </w:pPr>
-      <w:bookmarkStart w:id="8" w:name="_Toc57273549"/>
+      <w:bookmarkStart w:id="10" w:name="_Toc57279897"/>
       <w:r>
         <w:t>Création</w:t>
       </w:r>
-      <w:bookmarkEnd w:id="8"/>
+      <w:bookmarkEnd w:id="10"/>
     </w:p>
     <w:p>
       <w:r>
@@ -4525,11 +4676,11 @@
       <w:pPr>
         <w:pStyle w:val="Titre3"/>
       </w:pPr>
-      <w:bookmarkStart w:id="9" w:name="_Toc57273550"/>
+      <w:bookmarkStart w:id="11" w:name="_Toc57279898"/>
       <w:r>
         <w:t>Gestion</w:t>
       </w:r>
-      <w:bookmarkEnd w:id="9"/>
+      <w:bookmarkEnd w:id="11"/>
     </w:p>
     <w:p>
       <w:r>
@@ -4794,14 +4945,14 @@
           <w:lang w:eastAsia="fr-CH"/>
         </w:rPr>
       </w:pPr>
-      <w:bookmarkStart w:id="10" w:name="_Toc57273551"/>
+      <w:bookmarkStart w:id="12" w:name="_Toc57279899"/>
       <w:r>
         <w:rPr>
           <w:lang w:eastAsia="fr-CH"/>
         </w:rPr>
         <w:t>Les sauts fluides</w:t>
       </w:r>
-      <w:bookmarkEnd w:id="10"/>
+      <w:bookmarkEnd w:id="12"/>
     </w:p>
     <w:p>
       <w:pPr>
@@ -5472,14 +5623,14 @@
           <w:lang w:eastAsia="fr-CH"/>
         </w:rPr>
       </w:pPr>
-      <w:bookmarkStart w:id="11" w:name="_Toc57273552"/>
+      <w:bookmarkStart w:id="13" w:name="_Toc57279900"/>
       <w:r>
         <w:rPr>
           <w:lang w:eastAsia="fr-CH"/>
         </w:rPr>
         <w:t>Les formes et leur sprite</w:t>
       </w:r>
-      <w:bookmarkEnd w:id="11"/>
+      <w:bookmarkEnd w:id="13"/>
     </w:p>
     <w:p>
       <w:pPr>
@@ -5613,29 +5764,20 @@
           <w:color w:val="A6B2C0"/>
           <w:lang w:val="en-US" w:eastAsia="fr-CH"/>
         </w:rPr>
-        <w:t>)</w:t>
-      </w:r>
-      <w:proofErr w:type="gramStart"/>
+        <w:t>))</w:t>
+      </w:r>
       <w:r>
         <w:rPr>
           <w:color w:val="A6B2C0"/>
           <w:lang w:val="en-US" w:eastAsia="fr-CH"/>
         </w:rPr>
-        <w:t>)</w:t>
-      </w:r>
-      <w:r>
-        <w:rPr>
-          <w:color w:val="A6B2C0"/>
+        <w:t>;</w:t>
+      </w:r>
+    </w:p>
+    <w:p>
+      <w:pPr>
+        <w:rPr>
           <w:lang w:val="en-US" w:eastAsia="fr-CH"/>
-        </w:rPr>
-        <w:t>;</w:t>
-      </w:r>
-      <w:proofErr w:type="gramEnd"/>
-    </w:p>
-    <w:p>
-      <w:pPr>
-        <w:rPr>
-          <w:lang w:eastAsia="fr-CH"/>
         </w:rPr>
       </w:pPr>
     </w:p>
@@ -5678,6 +5820,7 @@
           <w:rFonts w:ascii="Courier New" w:hAnsi="Courier New"/>
           <w:color w:val="ABB2BF"/>
           <w:sz w:val="20"/>
+          <w:lang w:val="en-US"/>
         </w:rPr>
       </w:pPr>
       <w:r>
@@ -5685,16 +5828,21 @@
           <w:i/>
           <w:iCs/>
           <w:color w:val="C679DD"/>
+          <w:lang w:val="en-US"/>
         </w:rPr>
         <w:t xml:space="preserve">public void </w:t>
       </w:r>
       <w:r>
         <w:rPr>
           <w:color w:val="61AEEF"/>
+          <w:lang w:val="en-US"/>
         </w:rPr>
         <w:t>move</w:t>
       </w:r>
       <w:r>
+        <w:rPr>
+          <w:lang w:val="en-US"/>
+        </w:rPr>
         <w:t>(</w:t>
       </w:r>
       <w:r>
@@ -5702,19 +5850,27 @@
           <w:i/>
           <w:iCs/>
           <w:color w:val="C679DD"/>
+          <w:lang w:val="en-US"/>
         </w:rPr>
         <w:t xml:space="preserve">int </w:t>
       </w:r>
       <w:r>
         <w:rPr>
           <w:color w:val="ABB2BF"/>
+          <w:lang w:val="en-US"/>
         </w:rPr>
         <w:t>speed</w:t>
       </w:r>
       <w:r>
+        <w:rPr>
+          <w:lang w:val="en-US"/>
+        </w:rPr>
         <w:t>) {</w:t>
       </w:r>
       <w:r>
+        <w:rPr>
+          <w:lang w:val="en-US"/>
+        </w:rPr>
         <w:br/>
         <w:t xml:space="preserve">     </w:t>
       </w:r>
@@ -5723,40 +5879,59 @@
           <w:i/>
           <w:iCs/>
           <w:color w:val="E06C75"/>
+          <w:lang w:val="en-US"/>
         </w:rPr>
         <w:t>this</w:t>
       </w:r>
       <w:r>
+        <w:rPr>
+          <w:lang w:val="en-US"/>
+        </w:rPr>
         <w:t>.</w:t>
       </w:r>
       <w:r>
         <w:rPr>
           <w:color w:val="E06C75"/>
+          <w:lang w:val="en-US"/>
         </w:rPr>
         <w:t>pipe1</w:t>
       </w:r>
       <w:r>
+        <w:rPr>
+          <w:lang w:val="en-US"/>
+        </w:rPr>
         <w:t>.</w:t>
       </w:r>
       <w:r>
         <w:rPr>
           <w:color w:val="61AEEF"/>
+          <w:lang w:val="en-US"/>
         </w:rPr>
         <w:t>moveLeft</w:t>
       </w:r>
       <w:r>
+        <w:rPr>
+          <w:lang w:val="en-US"/>
+        </w:rPr>
         <w:t>(</w:t>
       </w:r>
       <w:r>
         <w:rPr>
           <w:color w:val="ABB2BF"/>
+          <w:lang w:val="en-US"/>
         </w:rPr>
         <w:t>speed</w:t>
       </w:r>
       <w:r>
+        <w:rPr>
+          <w:lang w:val="en-US"/>
+        </w:rPr>
         <w:t>);</w:t>
       </w:r>
       <w:r>
+        <w:rPr>
+          <w:lang w:val="en-US"/>
+        </w:rPr>
         <w:br/>
         <w:t xml:space="preserve">     </w:t>
       </w:r>
@@ -5765,31 +5940,46 @@
           <w:i/>
           <w:iCs/>
           <w:color w:val="E06C75"/>
+          <w:lang w:val="en-US"/>
         </w:rPr>
         <w:t>this</w:t>
       </w:r>
       <w:r>
+        <w:rPr>
+          <w:lang w:val="en-US"/>
+        </w:rPr>
         <w:t>.</w:t>
       </w:r>
       <w:r>
         <w:rPr>
           <w:color w:val="E06C75"/>
+          <w:lang w:val="en-US"/>
         </w:rPr>
         <w:t>pipe1</w:t>
       </w:r>
       <w:r>
+        <w:rPr>
+          <w:lang w:val="en-US"/>
+        </w:rPr>
         <w:t>.</w:t>
       </w:r>
       <w:r>
         <w:rPr>
           <w:color w:val="61AEEF"/>
+          <w:lang w:val="en-US"/>
         </w:rPr>
         <w:t>refreshPipeSprite</w:t>
       </w:r>
       <w:r>
+        <w:rPr>
+          <w:lang w:val="en-US"/>
+        </w:rPr>
         <w:t>();</w:t>
       </w:r>
       <w:r>
+        <w:rPr>
+          <w:lang w:val="en-US"/>
+        </w:rPr>
         <w:br/>
         <w:t xml:space="preserve">     </w:t>
       </w:r>
@@ -5798,40 +5988,59 @@
           <w:i/>
           <w:iCs/>
           <w:color w:val="E06C75"/>
+          <w:lang w:val="en-US"/>
         </w:rPr>
         <w:t>this</w:t>
       </w:r>
       <w:r>
+        <w:rPr>
+          <w:lang w:val="en-US"/>
+        </w:rPr>
         <w:t>.</w:t>
       </w:r>
       <w:r>
         <w:rPr>
           <w:color w:val="E06C75"/>
+          <w:lang w:val="en-US"/>
         </w:rPr>
         <w:t>pipe2</w:t>
       </w:r>
       <w:r>
+        <w:rPr>
+          <w:lang w:val="en-US"/>
+        </w:rPr>
         <w:t>.</w:t>
       </w:r>
       <w:r>
         <w:rPr>
           <w:color w:val="61AEEF"/>
+          <w:lang w:val="en-US"/>
         </w:rPr>
         <w:t>moveLeft</w:t>
       </w:r>
       <w:r>
+        <w:rPr>
+          <w:lang w:val="en-US"/>
+        </w:rPr>
         <w:t>(</w:t>
       </w:r>
       <w:r>
         <w:rPr>
           <w:color w:val="ABB2BF"/>
+          <w:lang w:val="en-US"/>
         </w:rPr>
         <w:t>speed</w:t>
       </w:r>
       <w:r>
+        <w:rPr>
+          <w:lang w:val="en-US"/>
+        </w:rPr>
         <w:t>);</w:t>
       </w:r>
       <w:r>
+        <w:rPr>
+          <w:lang w:val="en-US"/>
+        </w:rPr>
         <w:br/>
         <w:t xml:space="preserve">     </w:t>
       </w:r>
@@ -5840,31 +6049,46 @@
           <w:i/>
           <w:iCs/>
           <w:color w:val="E06C75"/>
+          <w:lang w:val="en-US"/>
         </w:rPr>
         <w:t>this</w:t>
       </w:r>
       <w:r>
+        <w:rPr>
+          <w:lang w:val="en-US"/>
+        </w:rPr>
         <w:t>.</w:t>
       </w:r>
       <w:r>
         <w:rPr>
           <w:color w:val="E06C75"/>
+          <w:lang w:val="en-US"/>
         </w:rPr>
         <w:t>pipe2</w:t>
       </w:r>
       <w:r>
+        <w:rPr>
+          <w:lang w:val="en-US"/>
+        </w:rPr>
         <w:t>.</w:t>
       </w:r>
       <w:r>
         <w:rPr>
           <w:color w:val="61AEEF"/>
+          <w:lang w:val="en-US"/>
         </w:rPr>
         <w:t>refreshPipeSprite</w:t>
       </w:r>
       <w:r>
+        <w:rPr>
+          <w:lang w:val="en-US"/>
+        </w:rPr>
         <w:t>();</w:t>
       </w:r>
       <w:r>
+        <w:rPr>
+          <w:lang w:val="en-US"/>
+        </w:rPr>
         <w:br/>
         <w:t>}</w:t>
       </w:r>
@@ -5872,7 +6096,7 @@
     <w:p>
       <w:pPr>
         <w:rPr>
-          <w:lang w:eastAsia="fr-CH"/>
+          <w:lang w:val="en-US" w:eastAsia="fr-CH"/>
         </w:rPr>
       </w:pPr>
     </w:p>
@@ -5880,11 +6104,11 @@
       <w:pPr>
         <w:pStyle w:val="Titre1"/>
       </w:pPr>
-      <w:bookmarkStart w:id="12" w:name="_Toc57273553"/>
+      <w:bookmarkStart w:id="14" w:name="_Toc57279901"/>
       <w:r>
         <w:t>Sources</w:t>
       </w:r>
-      <w:bookmarkEnd w:id="12"/>
+      <w:bookmarkEnd w:id="14"/>
     </w:p>
     <w:p>
       <w:pPr>
@@ -6230,14 +6454,27 @@
     <w:r>
       <w:t>/</w:t>
     </w:r>
-    <w:fldSimple w:instr=" SECTIONPAGES  \* Arabic  \* MERGEFORMAT ">
-      <w:r>
-        <w:rPr>
-          <w:noProof/>
-        </w:rPr>
-        <w:t>8</w:t>
-      </w:r>
-    </w:fldSimple>
+    <w:r>
+      <w:fldChar w:fldCharType="begin"/>
+    </w:r>
+    <w:r>
+      <w:instrText xml:space="preserve"> SECTIONPAGES  \* Arabic  \* MERGEFORMAT </w:instrText>
+    </w:r>
+    <w:r>
+      <w:fldChar w:fldCharType="separate"/>
+    </w:r>
+    <w:r>
+      <w:rPr>
+        <w:noProof/>
+      </w:rPr>
+      <w:t>8</w:t>
+    </w:r>
+    <w:r>
+      <w:rPr>
+        <w:noProof/>
+      </w:rPr>
+      <w:fldChar w:fldCharType="end"/>
+    </w:r>
   </w:p>
 </w:ftr>
 </file>
@@ -6340,22 +6577,45 @@
         </wp:anchor>
       </w:drawing>
     </w:r>
-    <w:fldSimple w:instr=" AUTHOR  \* FirstCap  \* MERGEFORMAT ">
-      <w:r>
-        <w:rPr>
-          <w:noProof/>
-        </w:rPr>
-        <w:t>Bovay Louis</w:t>
-      </w:r>
-    </w:fldSimple>
+    <w:r>
+      <w:fldChar w:fldCharType="begin"/>
+    </w:r>
+    <w:r>
+      <w:instrText xml:space="preserve"> AUTHOR  \* FirstCap  \* MERGEFORMAT </w:instrText>
+    </w:r>
+    <w:r>
+      <w:fldChar w:fldCharType="separate"/>
+    </w:r>
+    <w:r>
+      <w:rPr>
+        <w:noProof/>
+      </w:rPr>
+      <w:t>Bovay Louis</w:t>
+    </w:r>
+    <w:r>
+      <w:rPr>
+        <w:noProof/>
+      </w:rPr>
+      <w:fldChar w:fldCharType="end"/>
+    </w:r>
     <w:r>
       <w:ptab w:relativeTo="margin" w:alignment="center" w:leader="none"/>
     </w:r>
-    <w:fldSimple w:instr=" TITLE  \* FirstCap  \* MERGEFORMAT ">
-      <w:r>
-        <w:t>FlappyBird – Documentation technique</w:t>
-      </w:r>
-    </w:fldSimple>
+    <w:r>
+      <w:fldChar w:fldCharType="begin"/>
+    </w:r>
+    <w:r>
+      <w:instrText xml:space="preserve"> TITLE  \* FirstCap  \* MERGEFORMAT </w:instrText>
+    </w:r>
+    <w:r>
+      <w:fldChar w:fldCharType="separate"/>
+    </w:r>
+    <w:r>
+      <w:t>FlappyBird – Documentation technique</w:t>
+    </w:r>
+    <w:r>
+      <w:fldChar w:fldCharType="end"/>
+    </w:r>
     <w:r>
       <w:ptab w:relativeTo="margin" w:alignment="right" w:leader="none"/>
     </w:r>
@@ -8580,6 +8840,7 @@
   <w:style w:type="character" w:default="1" w:styleId="Policepardfaut">
     <w:name w:val="Default Paragraph Font"/>
     <w:uiPriority w:val="1"/>
+    <w:semiHidden/>
     <w:unhideWhenUsed/>
   </w:style>
   <w:style w:type="table" w:default="1" w:styleId="TableauNormal">

</xml_diff>